<commit_message>
Fixed code and more on Report
</commit_message>
<xml_diff>
--- a/Documents/Final Report Fishrobot.docx
+++ b/Documents/Final Report Fishrobot.docx
@@ -4339,15 +4339,15 @@
       <w:pPr>
         <w:jc w:val="left"/>
         <w:rPr>
-          <w:color w:val="FF0000"/>
-          <w:lang w:val="en-GB"/>
-        </w:rPr>
-      </w:pPr>
-      <w:r>
-        <w:rPr>
           <w:color w:val="000000" w:themeColor="text1"/>
           <w:lang w:val="en-GB"/>
         </w:rPr>
+      </w:pPr>
+      <w:r>
+        <w:rPr>
+          <w:color w:val="000000" w:themeColor="text1"/>
+          <w:lang w:val="en-GB"/>
+        </w:rPr>
         <w:t>Something to view the fish tails with, such as sensors and cameras, is required with the platform. It is desired that data from the fishtail be collected and compared to other types of fish tails that will be tested on the platform. This is a platform for developing additional 3D printed tails because it is the fish robot's primary source of locomotion, thus a force sensor is desired after some research on it so we can quantify the mobility of the fishtail.</w:t>
       </w:r>
     </w:p>
@@ -4355,163 +4355,709 @@
       <w:pPr>
         <w:jc w:val="left"/>
         <w:rPr>
-          <w:color w:val="FF0000"/>
-          <w:lang w:val="en-GB"/>
-        </w:rPr>
-      </w:pPr>
+          <w:color w:val="000000" w:themeColor="text1"/>
+          <w:lang w:val="en-GB"/>
+        </w:rPr>
+      </w:pPr>
+    </w:p>
+    <w:p>
+      <w:pPr>
+        <w:jc w:val="left"/>
+        <w:rPr>
+          <w:color w:val="000000" w:themeColor="text1"/>
+          <w:lang w:val="en-GB"/>
+        </w:rPr>
+      </w:pPr>
+      <w:r>
+        <w:rPr>
+          <w:color w:val="000000" w:themeColor="text1"/>
+          <w:lang w:val="en-GB"/>
+        </w:rPr>
+        <w:lastRenderedPageBreak/>
+        <w:t>Further development of the hardware to run on this platform would necessitate the selection of a suitable motor to serve as the drive train for the fish tail. Around this, other components would be required to make everything operate together, and a controller would be required. The Arduino platform, which runs the code language C++ and is a decent code language to develop on, would be appropriate controllers for this application.</w:t>
+      </w:r>
+      <w:r>
+        <w:rPr>
+          <w:color w:val="000000" w:themeColor="text1"/>
+          <w:lang w:val="en-GB"/>
+        </w:rPr>
+        <w:t xml:space="preserve"> </w:t>
+      </w:r>
+      <w:r>
+        <w:rPr>
+          <w:color w:val="000000" w:themeColor="text1"/>
+          <w:lang w:val="en-GB"/>
+        </w:rPr>
+        <w:t xml:space="preserve">Whereas the Arduino is a solid choice for a low-cost controller, it is </w:t>
+      </w:r>
       <w:proofErr w:type="gramStart"/>
       <w:r>
         <w:rPr>
-          <w:color w:val="FF0000"/>
+          <w:color w:val="000000" w:themeColor="text1"/>
+          <w:lang w:val="en-GB"/>
+        </w:rPr>
+        <w:t>open-source</w:t>
+      </w:r>
+      <w:proofErr w:type="gramEnd"/>
+      <w:r>
+        <w:rPr>
+          <w:color w:val="000000" w:themeColor="text1"/>
+          <w:lang w:val="en-GB"/>
+        </w:rPr>
+        <w:t xml:space="preserve"> in hardware and has a wide range of components and sensors that can be used with the controller. However, one of the most significant limitations of the Arduino is that it lacks certain computing power, which other controllers may have in abundance; however, the early requirements of this platform indicate that this will not be a problem. A motor controller will </w:t>
+      </w:r>
+      <w:proofErr w:type="gramStart"/>
+      <w:r>
+        <w:rPr>
+          <w:color w:val="000000" w:themeColor="text1"/>
+          <w:lang w:val="en-GB"/>
+        </w:rPr>
+        <w:t>be in charge of</w:t>
+      </w:r>
+      <w:proofErr w:type="gramEnd"/>
+      <w:r>
+        <w:rPr>
+          <w:color w:val="000000" w:themeColor="text1"/>
+          <w:lang w:val="en-GB"/>
+        </w:rPr>
+        <w:t xml:space="preserve"> delivering the heavy lifting of power to this.</w:t>
+      </w:r>
+    </w:p>
+    <w:p>
+      <w:pPr>
+        <w:jc w:val="left"/>
+        <w:rPr>
+          <w:color w:val="000000" w:themeColor="text1"/>
+          <w:lang w:val="en-GB"/>
+        </w:rPr>
+      </w:pPr>
+    </w:p>
+    <w:p>
+      <w:pPr>
+        <w:jc w:val="left"/>
+        <w:rPr>
+          <w:color w:val="000000" w:themeColor="text1"/>
+          <w:lang w:val="en-GB"/>
+        </w:rPr>
+      </w:pPr>
+      <w:r>
+        <w:rPr>
+          <w:color w:val="000000" w:themeColor="text1"/>
+          <w:lang w:val="en-GB"/>
+        </w:rPr>
+        <w:t xml:space="preserve">To identify the best motor to employ for this platform, a servo motor was initially the best choice. Because the motor is operating, it will pulsate rather than complete a full circle of motion to resemble the movement of a fish tail and then travel back and forth. However, the motor ended up using a stepper motor as a compromise because this was the hardware that was available to use for the platform. A stepper motor is used to move an object step by step on a rail </w:t>
+      </w:r>
+      <w:proofErr w:type="gramStart"/>
+      <w:r>
+        <w:rPr>
+          <w:color w:val="000000" w:themeColor="text1"/>
+          <w:lang w:val="en-GB"/>
+        </w:rPr>
+        <w:t>system,</w:t>
+      </w:r>
+      <w:proofErr w:type="gramEnd"/>
+      <w:r>
+        <w:rPr>
+          <w:color w:val="000000" w:themeColor="text1"/>
+          <w:lang w:val="en-GB"/>
+        </w:rPr>
+        <w:t xml:space="preserve"> however this is programmable to match the platform's specifications.</w:t>
+      </w:r>
+    </w:p>
+    <w:p>
+      <w:pPr>
+        <w:jc w:val="left"/>
+        <w:rPr>
+          <w:color w:val="000000" w:themeColor="text1"/>
+          <w:lang w:val="en-GB"/>
+        </w:rPr>
+      </w:pPr>
+    </w:p>
+    <w:p>
+      <w:pPr>
+        <w:jc w:val="left"/>
+        <w:rPr>
+          <w:color w:val="000000" w:themeColor="text1"/>
+          <w:lang w:val="en-GB"/>
+        </w:rPr>
+      </w:pPr>
+      <w:r>
+        <w:rPr>
+          <w:color w:val="000000" w:themeColor="text1"/>
+          <w:lang w:val="en-GB"/>
+        </w:rPr>
+        <w:t>When it came to figuring out how to build and read up on 3D modelling the platform to mount gear to, it was decided that this would be a platform that would be above water to test the system and the fish tail. This is going to be developed in Fusion360, which is a CAD software for product design. It was utilised in this project to 3D model the platform that would hold the motor, Arduino, and other electronic components above water and safe.</w:t>
+      </w:r>
+    </w:p>
+    <w:p>
+      <w:pPr>
+        <w:jc w:val="left"/>
+        <w:rPr>
+          <w:color w:val="000000" w:themeColor="text1"/>
+          <w:lang w:val="en-GB"/>
+        </w:rPr>
+      </w:pPr>
+      <w:r>
+        <w:rPr>
+          <w:color w:val="000000" w:themeColor="text1"/>
+          <w:lang w:val="en-GB"/>
+        </w:rPr>
+        <w:t>The platform and the first iteration of the fish tail were designed in Fusin360, and the fish tail was</w:t>
+      </w:r>
+      <w:r>
+        <w:rPr>
+          <w:color w:val="000000" w:themeColor="text1"/>
+          <w:lang w:val="en-GB"/>
+        </w:rPr>
+        <w:t xml:space="preserve"> to be</w:t>
+      </w:r>
+      <w:r>
+        <w:rPr>
+          <w:color w:val="000000" w:themeColor="text1"/>
+          <w:lang w:val="en-GB"/>
+        </w:rPr>
+        <w:t xml:space="preserve"> modelled after a forked style tail.</w:t>
+      </w:r>
+    </w:p>
+    <w:p>
+      <w:pPr>
+        <w:jc w:val="left"/>
+        <w:rPr>
+          <w:color w:val="FF0000"/>
+          <w:lang w:val="en-GB"/>
+        </w:rPr>
+      </w:pPr>
+    </w:p>
+    <w:p>
+      <w:pPr>
+        <w:jc w:val="left"/>
+        <w:rPr>
+          <w:color w:val="FF0000"/>
+          <w:lang w:val="en-GB"/>
+        </w:rPr>
+      </w:pPr>
+      <w:proofErr w:type="gramStart"/>
+      <w:r>
+        <w:rPr>
+          <w:color w:val="FF0000"/>
+          <w:lang w:val="en-GB"/>
+        </w:rPr>
+        <w:t>Taking into account</w:t>
+      </w:r>
+      <w:proofErr w:type="gramEnd"/>
+      <w:r>
+        <w:rPr>
+          <w:color w:val="FF0000"/>
+          <w:lang w:val="en-GB"/>
+        </w:rPr>
+        <w:t xml:space="preserve"> the problem and what you learned from the background work, what was your analysis of the problem? How did your analysis help to decompose the problem into the main tasks that you would undertake? Were there alternative approaches? Why did you choose one approach compared to the alternatives?</w:t>
+      </w:r>
+      <w:r>
+        <w:rPr>
+          <w:color w:val="FF0000"/>
+          <w:lang w:val="en-GB"/>
+        </w:rPr>
+        <w:t xml:space="preserve"> </w:t>
+      </w:r>
+    </w:p>
+    <w:p>
+      <w:pPr>
+        <w:jc w:val="left"/>
+        <w:rPr>
+          <w:color w:val="FF0000"/>
+          <w:lang w:val="en-GB"/>
+        </w:rPr>
+      </w:pPr>
+    </w:p>
+    <w:p>
+      <w:pPr>
+        <w:jc w:val="left"/>
+        <w:rPr>
+          <w:color w:val="FF0000"/>
+          <w:lang w:val="en-GB"/>
+        </w:rPr>
+      </w:pPr>
+      <w:r>
+        <w:rPr>
+          <w:color w:val="FF0000"/>
+          <w:lang w:val="en-GB"/>
+        </w:rPr>
+        <w:t>There should be a clear statement of the objectives of the work, which you will evaluate at the end of the work.</w:t>
+      </w:r>
+      <w:r>
+        <w:rPr>
+          <w:color w:val="FF0000"/>
+          <w:lang w:val="en-GB"/>
+        </w:rPr>
+        <w:t xml:space="preserve"> </w:t>
+      </w:r>
+    </w:p>
+    <w:p>
+      <w:pPr>
+        <w:jc w:val="left"/>
+        <w:rPr>
+          <w:color w:val="FF0000"/>
+          <w:lang w:val="en-GB"/>
+        </w:rPr>
+      </w:pPr>
+    </w:p>
+    <w:p>
+      <w:pPr>
+        <w:jc w:val="left"/>
+        <w:rPr>
+          <w:color w:val="FF0000"/>
+          <w:lang w:val="en-GB"/>
+        </w:rPr>
+      </w:pPr>
+      <w:r>
+        <w:rPr>
+          <w:color w:val="FF0000"/>
+          <w:lang w:val="en-GB"/>
+        </w:rPr>
+        <w:t>In most cases, the agreed objectives or requirements will be the result of a compromise between what would ideally have been produced and what was determined to be possible in the time available. A discussion of the process of arriving at the final list is usually appropriate.</w:t>
+      </w:r>
+    </w:p>
+    <w:p>
+      <w:pPr>
+        <w:jc w:val="left"/>
+        <w:rPr>
+          <w:color w:val="FF0000"/>
+          <w:lang w:val="en-GB"/>
+        </w:rPr>
+      </w:pPr>
+    </w:p>
+    <w:p>
+      <w:pPr>
+        <w:jc w:val="left"/>
+        <w:rPr>
+          <w:color w:val="FF0000"/>
+          <w:lang w:val="en-GB"/>
+        </w:rPr>
+      </w:pPr>
+      <w:r>
+        <w:rPr>
+          <w:color w:val="FF0000"/>
+          <w:lang w:val="en-GB"/>
+        </w:rPr>
+        <w:t xml:space="preserve">As mentioned in the lectures, think about possible security issues for the project topic. Whilst these might not be relevant for all projects, do consider if there are relevant for your project. Where there are relevant security issues, discuss how they will this affect the work that you are doing. Carry forward this discussion into relevant areas for design, </w:t>
+      </w:r>
+      <w:proofErr w:type="gramStart"/>
+      <w:r>
+        <w:rPr>
+          <w:color w:val="FF0000"/>
+          <w:lang w:val="en-GB"/>
+        </w:rPr>
+        <w:t>implementation</w:t>
+      </w:r>
+      <w:proofErr w:type="gramEnd"/>
+      <w:r>
+        <w:rPr>
+          <w:color w:val="FF0000"/>
+          <w:lang w:val="en-GB"/>
+        </w:rPr>
+        <w:t xml:space="preserve"> and testing.</w:t>
+      </w:r>
+    </w:p>
+    <w:p>
+      <w:pPr>
+        <w:jc w:val="left"/>
+        <w:rPr>
+          <w:color w:val="FF0000"/>
+          <w:lang w:val="en-GB"/>
+        </w:rPr>
+      </w:pPr>
+    </w:p>
+    <w:p>
+      <w:pPr>
+        <w:pStyle w:val="Heading2"/>
+        <w:jc w:val="left"/>
+        <w:rPr>
+          <w:lang w:val="en-GB"/>
+        </w:rPr>
+      </w:pPr>
+      <w:bookmarkStart w:id="9" w:name="_Toc102502769"/>
+      <w:r>
+        <w:rPr>
           <w:lang w:val="en-GB"/>
         </w:rPr>
         <w:lastRenderedPageBreak/>
-        <w:t>Taking into account</w:t>
+        <w:t>Pr</w:t>
+      </w:r>
+      <w:bookmarkEnd w:id="9"/>
+      <w:r>
+        <w:rPr>
+          <w:lang w:val="en-GB"/>
+        </w:rPr>
+        <w:t>oto</w:t>
+      </w:r>
+      <w:r>
+        <w:rPr>
+          <w:lang w:val="en-GB"/>
+        </w:rPr>
+        <w:t>t</w:t>
+      </w:r>
+      <w:r>
+        <w:rPr>
+          <w:lang w:val="en-GB"/>
+        </w:rPr>
+        <w:t>yp</w:t>
+      </w:r>
+      <w:r>
+        <w:rPr>
+          <w:lang w:val="en-GB"/>
+        </w:rPr>
+        <w:t>ing</w:t>
+      </w:r>
+      <w:r>
+        <w:rPr>
+          <w:lang w:val="en-GB"/>
+        </w:rPr>
+        <w:t xml:space="preserve"> Model</w:t>
+      </w:r>
+    </w:p>
+    <w:p>
+      <w:pPr>
+        <w:jc w:val="left"/>
+        <w:rPr>
+          <w:lang w:val="en-GB"/>
+        </w:rPr>
+      </w:pPr>
+      <w:r>
+        <w:rPr>
+          <w:lang w:val="en-GB"/>
+        </w:rPr>
+        <w:t xml:space="preserve">The prototype model was chosen for its life cycle, as </w:t>
+      </w:r>
+      <w:proofErr w:type="gramStart"/>
+      <w:r>
+        <w:rPr>
+          <w:lang w:val="en-GB"/>
+        </w:rPr>
+        <w:t>all of</w:t>
       </w:r>
       <w:proofErr w:type="gramEnd"/>
       <w:r>
         <w:rPr>
-          <w:color w:val="FF0000"/>
-          <w:lang w:val="en-GB"/>
-        </w:rPr>
-        <w:t xml:space="preserve"> the problem and what you learned from the background work, what was your analysis of the problem? How did your analysis help to decompose the problem into the main tasks that you would undertake? Were there alternative approaches? Why did you choose one approach compared to the alternatives?</w:t>
-      </w:r>
-      <w:r>
-        <w:rPr>
-          <w:color w:val="FF0000"/>
-          <w:lang w:val="en-GB"/>
-        </w:rPr>
-        <w:t xml:space="preserve"> </w:t>
-      </w:r>
-    </w:p>
-    <w:p>
-      <w:pPr>
-        <w:jc w:val="left"/>
-        <w:rPr>
-          <w:color w:val="FF0000"/>
-          <w:lang w:val="en-GB"/>
-        </w:rPr>
-      </w:pPr>
-    </w:p>
-    <w:p>
-      <w:pPr>
-        <w:jc w:val="left"/>
-        <w:rPr>
-          <w:color w:val="FF0000"/>
-          <w:lang w:val="en-GB"/>
-        </w:rPr>
-      </w:pPr>
-      <w:r>
-        <w:rPr>
-          <w:color w:val="FF0000"/>
-          <w:lang w:val="en-GB"/>
-        </w:rPr>
-        <w:t>There should be a clear statement of the objectives of the work, which you will evaluate at the end of the work.</w:t>
-      </w:r>
-      <w:r>
-        <w:rPr>
-          <w:color w:val="FF0000"/>
-          <w:lang w:val="en-GB"/>
-        </w:rPr>
-        <w:t xml:space="preserve"> </w:t>
-      </w:r>
-    </w:p>
-    <w:p>
-      <w:pPr>
-        <w:jc w:val="left"/>
-        <w:rPr>
-          <w:color w:val="FF0000"/>
-          <w:lang w:val="en-GB"/>
-        </w:rPr>
-      </w:pPr>
-    </w:p>
-    <w:p>
-      <w:pPr>
-        <w:jc w:val="left"/>
-        <w:rPr>
-          <w:color w:val="FF0000"/>
-          <w:lang w:val="en-GB"/>
-        </w:rPr>
-      </w:pPr>
-      <w:r>
-        <w:rPr>
-          <w:color w:val="FF0000"/>
-          <w:lang w:val="en-GB"/>
-        </w:rPr>
-        <w:t>In most cases, the agreed objectives or requirements will be the result of a compromise between what would ideally have been produced and what was determined to be possible in the time available. A discussion of the process of arriving at the final list is usually appropriate.</w:t>
-      </w:r>
-    </w:p>
-    <w:p>
-      <w:pPr>
-        <w:jc w:val="left"/>
-        <w:rPr>
-          <w:color w:val="FF0000"/>
-          <w:lang w:val="en-GB"/>
-        </w:rPr>
-      </w:pPr>
-    </w:p>
-    <w:p>
-      <w:pPr>
-        <w:jc w:val="left"/>
-        <w:rPr>
-          <w:color w:val="FF0000"/>
-          <w:lang w:val="en-GB"/>
-        </w:rPr>
-      </w:pPr>
-      <w:r>
-        <w:rPr>
-          <w:color w:val="FF0000"/>
-          <w:lang w:val="en-GB"/>
-        </w:rPr>
-        <w:t>As mentioned in the lectures, think about possible security issues for the project topic. Whilst these might not be relevant for all projects, do consider if there are relevant for your project. Where there are relevant security issues, discuss how they will this affect the work that you are doing. Carry forward this discussion into relevant areas for design, implementation and testing.</w:t>
-      </w:r>
+          <w:lang w:val="en-GB"/>
+        </w:rPr>
+        <w:t xml:space="preserve"> the project's requirements were not evident at the outset. As a result, a prototype model is appropriate, in which a prototype can be created, the user may provide feedback, and it can then be modified with a new iteration, implementing a trial-and-error process between the developer and the user. Where I am the </w:t>
+      </w:r>
+      <w:proofErr w:type="gramStart"/>
+      <w:r>
+        <w:rPr>
+          <w:lang w:val="en-GB"/>
+        </w:rPr>
+        <w:t>developer</w:t>
+      </w:r>
+      <w:proofErr w:type="gramEnd"/>
+      <w:r>
+        <w:rPr>
+          <w:lang w:val="en-GB"/>
+        </w:rPr>
+        <w:t xml:space="preserve"> and the user is the project supervisor. The user input occurred at our weekly </w:t>
+      </w:r>
+      <w:proofErr w:type="gramStart"/>
+      <w:r>
+        <w:rPr>
+          <w:lang w:val="en-GB"/>
+        </w:rPr>
+        <w:t>meetings, when</w:t>
+      </w:r>
+      <w:proofErr w:type="gramEnd"/>
+      <w:r>
+        <w:rPr>
+          <w:lang w:val="en-GB"/>
+        </w:rPr>
+        <w:t xml:space="preserve"> the user could see the progress and then provide feedback on changes or needs so that the new inputs could be developed for the following iteration.</w:t>
+      </w:r>
+    </w:p>
+    <w:p>
+      <w:pPr>
+        <w:jc w:val="left"/>
+        <w:rPr>
+          <w:lang w:val="en-GB"/>
+        </w:rPr>
+      </w:pPr>
     </w:p>
     <w:p>
       <w:pPr>
         <w:pStyle w:val="Heading2"/>
-        <w:jc w:val="left"/>
-        <w:rPr>
-          <w:lang w:val="en-GB"/>
-        </w:rPr>
-      </w:pPr>
-      <w:bookmarkStart w:id="9" w:name="_Toc102502769"/>
-      <w:r>
-        <w:rPr>
-          <w:lang w:val="en-GB"/>
-        </w:rPr>
-        <w:t>Process</w:t>
-      </w:r>
-      <w:bookmarkEnd w:id="9"/>
-      <w:r>
-        <w:rPr>
-          <w:lang w:val="en-GB"/>
-        </w:rPr>
-        <w:t xml:space="preserve"> </w:t>
-      </w:r>
-    </w:p>
-    <w:p>
-      <w:pPr>
-        <w:jc w:val="left"/>
-        <w:rPr>
-          <w:color w:val="FF0000"/>
-          <w:lang w:val="en-GB"/>
-        </w:rPr>
-      </w:pPr>
-      <w:r>
-        <w:rPr>
-          <w:color w:val="FF0000"/>
-          <w:lang w:val="en-GB"/>
-        </w:rPr>
-        <w:t>You need to describe briefly the life cycle model or research method that you used. You do not need to write about all of the different process models that you are aware of. Focus on the process model that you have used. It is possible that you needed to adapt an existing process model to suit your project; clearly identify what you used and how you adapted it for your needs.</w:t>
-      </w:r>
-    </w:p>
-    <w:p>
-      <w:pPr>
-        <w:jc w:val="left"/>
-        <w:rPr>
-          <w:lang w:val="en-GB"/>
-        </w:rPr>
-      </w:pPr>
+        <w:rPr>
+          <w:lang w:val="en-GB"/>
+        </w:rPr>
+      </w:pPr>
+      <w:r>
+        <w:rPr>
+          <w:lang w:val="en-GB"/>
+        </w:rPr>
+        <w:t>Tools</w:t>
+      </w:r>
+    </w:p>
+    <w:p>
+      <w:pPr>
+        <w:jc w:val="left"/>
+        <w:rPr>
+          <w:lang w:val="en-GB"/>
+        </w:rPr>
+      </w:pPr>
+      <w:r>
+        <w:rPr>
+          <w:lang w:val="en-GB"/>
+        </w:rPr>
+        <w:t>This project was completed using the following tools:</w:t>
+      </w:r>
+    </w:p>
+    <w:p>
+      <w:pPr>
+        <w:pStyle w:val="ListParagraph"/>
+        <w:numPr>
+          <w:ilvl w:val="0"/>
+          <w:numId w:val="33"/>
+        </w:numPr>
+        <w:jc w:val="left"/>
+        <w:rPr>
+          <w:lang w:val="en-GB"/>
+        </w:rPr>
+      </w:pPr>
+      <w:r>
+        <w:rPr>
+          <w:b/>
+          <w:bCs/>
+          <w:lang w:val="en-GB"/>
+        </w:rPr>
+        <w:t>Arduino IDE:</w:t>
+      </w:r>
+      <w:r>
+        <w:rPr>
+          <w:lang w:val="en-GB"/>
+        </w:rPr>
+        <w:t xml:space="preserve"> The open-source Arduino software (IDE) is a coding environment that is often used to programme the Arduino microcontroller, which was used in this project. The Arduino IDE is not only limited to the Arduino microcontroller, but it can also be used with a variety of other microcontrollers because it is open-source software.</w:t>
+      </w:r>
+    </w:p>
+    <w:p>
+      <w:pPr>
+        <w:pStyle w:val="ListParagraph"/>
+        <w:ind w:left="501"/>
+        <w:jc w:val="left"/>
+        <w:rPr>
+          <w:lang w:val="en-GB"/>
+        </w:rPr>
+      </w:pPr>
+    </w:p>
+    <w:p>
+      <w:pPr>
+        <w:pStyle w:val="ListParagraph"/>
+        <w:numPr>
+          <w:ilvl w:val="0"/>
+          <w:numId w:val="33"/>
+        </w:numPr>
+        <w:jc w:val="left"/>
+        <w:rPr>
+          <w:color w:val="FF0000"/>
+          <w:lang w:val="en-GB"/>
+        </w:rPr>
+      </w:pPr>
+      <w:r>
+        <w:rPr>
+          <w:b/>
+          <w:bCs/>
+          <w:lang w:val="en-GB"/>
+        </w:rPr>
+        <w:t>Fusion 360</w:t>
+      </w:r>
+      <w:r>
+        <w:rPr>
+          <w:b/>
+          <w:bCs/>
+          <w:lang w:val="en-GB"/>
+        </w:rPr>
+        <w:t>:</w:t>
+      </w:r>
+      <w:r>
+        <w:rPr>
+          <w:lang w:val="en-GB"/>
+        </w:rPr>
+        <w:t xml:space="preserve"> is a product design software package that includes 3D modelling, CAD, CAM, CAE, and PCB layout. In this project, this programme was used to model the hardware platform and the fish tail.</w:t>
+      </w:r>
+    </w:p>
+    <w:p>
+      <w:pPr>
+        <w:jc w:val="left"/>
+        <w:rPr>
+          <w:color w:val="000000" w:themeColor="text1"/>
+          <w:lang w:val="en-GB"/>
+        </w:rPr>
+      </w:pPr>
+    </w:p>
+    <w:p>
+      <w:pPr>
+        <w:pStyle w:val="ListParagraph"/>
+        <w:numPr>
+          <w:ilvl w:val="0"/>
+          <w:numId w:val="33"/>
+        </w:numPr>
+        <w:jc w:val="left"/>
+        <w:rPr>
+          <w:color w:val="000000" w:themeColor="text1"/>
+          <w:lang w:val="en-GB"/>
+        </w:rPr>
+      </w:pPr>
+      <w:r>
+        <w:rPr>
+          <w:b/>
+          <w:bCs/>
+          <w:color w:val="000000" w:themeColor="text1"/>
+          <w:lang w:val="en-GB"/>
+        </w:rPr>
+        <w:t xml:space="preserve">3D Printer: </w:t>
+      </w:r>
+    </w:p>
+    <w:p>
+      <w:pPr>
+        <w:pStyle w:val="ListParagraph"/>
+        <w:rPr>
+          <w:color w:val="000000" w:themeColor="text1"/>
+          <w:lang w:val="en-GB"/>
+        </w:rPr>
+      </w:pPr>
+    </w:p>
+    <w:p>
+      <w:pPr>
+        <w:pStyle w:val="ListParagraph"/>
+        <w:numPr>
+          <w:ilvl w:val="0"/>
+          <w:numId w:val="33"/>
+        </w:numPr>
+        <w:jc w:val="left"/>
+        <w:rPr>
+          <w:color w:val="000000" w:themeColor="text1"/>
+          <w:lang w:val="en-GB"/>
+        </w:rPr>
+      </w:pPr>
+      <w:r>
+        <w:rPr>
+          <w:b/>
+          <w:bCs/>
+          <w:color w:val="000000" w:themeColor="text1"/>
+          <w:lang w:val="en-GB"/>
+        </w:rPr>
+        <w:t>Blynk:</w:t>
+      </w:r>
+    </w:p>
+    <w:p>
+      <w:pPr>
+        <w:jc w:val="left"/>
+        <w:rPr>
+          <w:color w:val="FF0000"/>
+          <w:lang w:val="en-GB"/>
+        </w:rPr>
+      </w:pPr>
+    </w:p>
+    <w:p>
+      <w:pPr>
+        <w:jc w:val="left"/>
+        <w:rPr>
+          <w:color w:val="FF0000"/>
+          <w:lang w:val="en-GB"/>
+        </w:rPr>
+      </w:pPr>
+    </w:p>
+    <w:p>
+      <w:pPr>
+        <w:jc w:val="left"/>
+        <w:rPr>
+          <w:color w:val="FF0000"/>
+          <w:lang w:val="en-GB"/>
+        </w:rPr>
+      </w:pPr>
+      <w:r>
+        <w:rPr>
+          <w:color w:val="FF0000"/>
+          <w:lang w:val="en-GB"/>
+        </w:rPr>
+        <w:t xml:space="preserve">You need to </w:t>
+      </w:r>
+      <w:proofErr w:type="gramStart"/>
+      <w:r>
+        <w:rPr>
+          <w:color w:val="FF0000"/>
+          <w:lang w:val="en-GB"/>
+        </w:rPr>
+        <w:t>describe briefly</w:t>
+      </w:r>
+      <w:proofErr w:type="gramEnd"/>
+      <w:r>
+        <w:rPr>
+          <w:color w:val="FF0000"/>
+          <w:lang w:val="en-GB"/>
+        </w:rPr>
+        <w:t xml:space="preserve"> the life cycle model or research method that you used. You do not need to write about all of the different process models that you are aware of. Focus on the process model that you have used. It is possible that you needed to adapt an existing process model to suit your project; clearly identify what you used and how you adapted it for your needs.</w:t>
+      </w:r>
+    </w:p>
+    <w:p>
+      <w:pPr>
+        <w:jc w:val="left"/>
+        <w:rPr>
+          <w:color w:val="FF0000"/>
+          <w:lang w:val="en-GB"/>
+        </w:rPr>
+      </w:pPr>
+    </w:p>
+    <w:p>
+      <w:pPr>
+        <w:pStyle w:val="Heading1"/>
+        <w:rPr>
+          <w:lang w:val="en-GB"/>
+        </w:rPr>
+      </w:pPr>
+      <w:r>
+        <w:rPr>
+          <w:lang w:val="en-GB"/>
+        </w:rPr>
+        <w:t>Hardware</w:t>
+      </w:r>
+    </w:p>
+    <w:p>
+      <w:pPr>
+        <w:rPr>
+          <w:lang w:val="en-GB"/>
+        </w:rPr>
+      </w:pPr>
+    </w:p>
+    <w:p>
+      <w:pPr>
+        <w:pStyle w:val="Heading2"/>
+        <w:rPr>
+          <w:lang w:val="en-GB"/>
+        </w:rPr>
+      </w:pPr>
+      <w:r>
+        <w:rPr>
+          <w:lang w:val="en-GB"/>
+        </w:rPr>
+        <w:t>Hardware selection</w:t>
+      </w:r>
+    </w:p>
+    <w:p>
+      <w:pPr>
+        <w:rPr>
+          <w:lang w:val="en-GB"/>
+        </w:rPr>
+      </w:pPr>
+    </w:p>
+    <w:p>
+      <w:pPr>
+        <w:pStyle w:val="Heading2"/>
+        <w:rPr>
+          <w:lang w:val="en-GB"/>
+        </w:rPr>
+      </w:pPr>
+      <w:r>
+        <w:rPr>
+          <w:lang w:val="en-GB"/>
+        </w:rPr>
+        <w:t>Schematics</w:t>
+      </w:r>
     </w:p>
     <w:p>
       <w:pPr>
@@ -4523,13 +5069,8 @@
           <w:lang w:val="en-GB"/>
         </w:rPr>
       </w:pPr>
-      <w:r>
-        <w:rPr>
-          <w:lang w:val="en-GB"/>
-        </w:rPr>
-        <w:br w:type="page"/>
-      </w:r>
-    </w:p>
+    </w:p>
+    <w:bookmarkEnd w:id="4"/>
     <w:p>
       <w:pPr>
         <w:pStyle w:val="Heading1"/>
@@ -4538,123 +5079,231 @@
           <w:lang w:val="en-GB"/>
         </w:rPr>
       </w:pPr>
-      <w:bookmarkStart w:id="10" w:name="_Toc192777707"/>
-      <w:bookmarkStart w:id="11" w:name="_Toc222978596"/>
-      <w:bookmarkStart w:id="12" w:name="_Toc102502770"/>
-      <w:bookmarkEnd w:id="4"/>
       <w:r>
         <w:rPr>
           <w:lang w:val="en-GB"/>
         </w:rPr>
         <w:lastRenderedPageBreak/>
-        <w:t>Design</w:t>
+        <w:t>Software</w:t>
+      </w:r>
+    </w:p>
+    <w:p>
+      <w:pPr>
+        <w:rPr>
+          <w:lang w:val="en-GB"/>
+        </w:rPr>
+      </w:pPr>
+    </w:p>
+    <w:p>
+      <w:pPr>
+        <w:rPr>
+          <w:lang w:val="en-GB"/>
+        </w:rPr>
+      </w:pPr>
+    </w:p>
+    <w:p>
+      <w:pPr>
+        <w:rPr>
+          <w:lang w:val="en-GB"/>
+        </w:rPr>
+      </w:pPr>
+    </w:p>
+    <w:p>
+      <w:pPr>
+        <w:jc w:val="left"/>
+        <w:rPr>
+          <w:color w:val="FF0000"/>
+          <w:lang w:val="en-GB"/>
+        </w:rPr>
+      </w:pPr>
+      <w:r>
+        <w:rPr>
+          <w:color w:val="FF0000"/>
+          <w:lang w:val="en-GB"/>
+        </w:rPr>
+        <w:t>You should concentrate on the more important aspects of the design. It is essential that an overview is presented before going into detail. As well as describing the design adopted it must also explain what other designs were considered and why they were rejected.</w:t>
+      </w:r>
+    </w:p>
+    <w:p>
+      <w:pPr>
+        <w:jc w:val="left"/>
+        <w:rPr>
+          <w:color w:val="FF0000"/>
+          <w:lang w:val="en-GB"/>
+        </w:rPr>
+      </w:pPr>
+    </w:p>
+    <w:p>
+      <w:pPr>
+        <w:jc w:val="left"/>
+        <w:rPr>
+          <w:color w:val="FF0000"/>
+          <w:lang w:val="en-GB"/>
+        </w:rPr>
+      </w:pPr>
+      <w:r>
+        <w:rPr>
+          <w:color w:val="FF0000"/>
+          <w:lang w:val="en-GB"/>
+        </w:rPr>
+        <w:t>The design should describe what you expected to do and might also explain areas that you had to revise after some investigation.</w:t>
+      </w:r>
+    </w:p>
+    <w:p>
+      <w:pPr>
+        <w:jc w:val="left"/>
+        <w:rPr>
+          <w:color w:val="FF0000"/>
+          <w:lang w:val="en-GB"/>
+        </w:rPr>
+      </w:pPr>
+    </w:p>
+    <w:p>
+      <w:pPr>
+        <w:jc w:val="left"/>
+        <w:rPr>
+          <w:color w:val="FF0000"/>
+          <w:lang w:val="en-GB"/>
+        </w:rPr>
+      </w:pPr>
+      <w:r>
+        <w:rPr>
+          <w:color w:val="FF0000"/>
+          <w:lang w:val="en-GB"/>
+        </w:rPr>
+        <w:t>Typically, for an object-oriented design, the discussion will focus on the choice of objects and classes and the allocation of methods to classes. The use made of reusable components should be described and their source referenced. Particularly important decisions concerning data structures usually affect the architecture of a system and so should be described here.</w:t>
+      </w:r>
+    </w:p>
+    <w:p>
+      <w:pPr>
+        <w:jc w:val="left"/>
+        <w:rPr>
+          <w:color w:val="FF0000"/>
+          <w:lang w:val="en-GB"/>
+        </w:rPr>
+      </w:pPr>
+    </w:p>
+    <w:p>
+      <w:pPr>
+        <w:jc w:val="left"/>
+        <w:rPr>
+          <w:color w:val="FF0000"/>
+          <w:lang w:val="en-GB"/>
+        </w:rPr>
+      </w:pPr>
+      <w:r>
+        <w:rPr>
+          <w:color w:val="FF0000"/>
+          <w:lang w:val="en-GB"/>
+        </w:rPr>
+        <w:t>How much material you include on detailed design and implementation will depend very much on the nature of the project. It should not be padded out. Think about the significant aspects of your system. For example, describe the design of the user interface if it is a critical aspect of your system, or provide detail about methods and data structures that are not trivial. Do not spend time on long lists of trivial items and repetitive descriptions. If in doubt about what is appropriate, speak to your supervisor.</w:t>
+      </w:r>
+    </w:p>
+    <w:p>
+      <w:pPr>
+        <w:jc w:val="left"/>
+        <w:rPr>
+          <w:color w:val="FF0000"/>
+          <w:lang w:val="en-GB"/>
+        </w:rPr>
+      </w:pPr>
+      <w:r>
+        <w:rPr>
+          <w:color w:val="FF0000"/>
+          <w:lang w:val="en-GB"/>
+        </w:rPr>
+        <w:t xml:space="preserve"> </w:t>
+      </w:r>
+    </w:p>
+    <w:p>
+      <w:pPr>
+        <w:jc w:val="left"/>
+        <w:rPr>
+          <w:color w:val="FF0000"/>
+          <w:lang w:val="en-GB"/>
+        </w:rPr>
+      </w:pPr>
+      <w:r>
+        <w:rPr>
+          <w:color w:val="FF0000"/>
+          <w:lang w:val="en-GB"/>
+        </w:rPr>
+        <w:t>You should also identify any support tools that you used. You should discuss your choice of implementation tools - programming language, compilers, database management system, program development environment, etc.</w:t>
+      </w:r>
+    </w:p>
+    <w:p>
+      <w:pPr>
+        <w:jc w:val="left"/>
+        <w:rPr>
+          <w:color w:val="FF0000"/>
+          <w:lang w:val="en-GB"/>
+        </w:rPr>
+      </w:pPr>
+    </w:p>
+    <w:p>
+      <w:pPr>
+        <w:jc w:val="left"/>
+        <w:rPr>
+          <w:color w:val="FF0000"/>
+          <w:lang w:val="en-GB"/>
+        </w:rPr>
+      </w:pPr>
+      <w:r>
+        <w:rPr>
+          <w:color w:val="FF0000"/>
+          <w:lang w:val="en-GB"/>
+        </w:rPr>
+        <w:t xml:space="preserve">Some example sub-sections may be as follows, but the specific sections are for you to define. </w:t>
+      </w:r>
+    </w:p>
+    <w:p>
+      <w:pPr>
+        <w:pStyle w:val="Heading2"/>
+        <w:jc w:val="left"/>
+        <w:rPr>
+          <w:lang w:val="en-GB"/>
+        </w:rPr>
+      </w:pPr>
+      <w:bookmarkStart w:id="10" w:name="_Toc222978597"/>
+      <w:bookmarkStart w:id="11" w:name="_Toc192777708"/>
+      <w:bookmarkStart w:id="12" w:name="_Toc102502771"/>
+      <w:r>
+        <w:rPr>
+          <w:lang w:val="en-GB"/>
+        </w:rPr>
+        <w:t>Overall Architecture</w:t>
       </w:r>
       <w:bookmarkEnd w:id="10"/>
-      <w:bookmarkEnd w:id="11"/>
       <w:bookmarkEnd w:id="12"/>
     </w:p>
     <w:p>
       <w:pPr>
         <w:jc w:val="left"/>
         <w:rPr>
-          <w:color w:val="FF0000"/>
-          <w:lang w:val="en-GB"/>
-        </w:rPr>
-      </w:pPr>
-      <w:r>
-        <w:rPr>
-          <w:color w:val="FF0000"/>
-          <w:lang w:val="en-GB"/>
-        </w:rPr>
-        <w:t>You should concentrate on the more important aspects of the design. It is essential that an overview is presented before going into detail. As well as describing the design adopted it must also explain what other designs were considered and why they were rejected.</w:t>
-      </w:r>
-    </w:p>
-    <w:p>
-      <w:pPr>
-        <w:jc w:val="left"/>
-        <w:rPr>
-          <w:color w:val="FF0000"/>
-          <w:lang w:val="en-GB"/>
-        </w:rPr>
-      </w:pPr>
-    </w:p>
-    <w:p>
-      <w:pPr>
-        <w:jc w:val="left"/>
-        <w:rPr>
-          <w:color w:val="FF0000"/>
-          <w:lang w:val="en-GB"/>
-        </w:rPr>
-      </w:pPr>
-      <w:r>
-        <w:rPr>
-          <w:color w:val="FF0000"/>
-          <w:lang w:val="en-GB"/>
-        </w:rPr>
-        <w:t>The design should describe what you expected to do and might also explain areas that you had to revise after some investigation.</w:t>
-      </w:r>
-    </w:p>
-    <w:p>
-      <w:pPr>
-        <w:jc w:val="left"/>
-        <w:rPr>
-          <w:color w:val="FF0000"/>
-          <w:lang w:val="en-GB"/>
-        </w:rPr>
-      </w:pPr>
-    </w:p>
-    <w:p>
-      <w:pPr>
-        <w:jc w:val="left"/>
-        <w:rPr>
-          <w:color w:val="FF0000"/>
-          <w:lang w:val="en-GB"/>
-        </w:rPr>
-      </w:pPr>
-      <w:r>
-        <w:rPr>
-          <w:color w:val="FF0000"/>
-          <w:lang w:val="en-GB"/>
-        </w:rPr>
-        <w:t>Typically, for an object-oriented design, the discussion will focus on the choice of objects and classes and the allocation of methods to classes. The use made of reusable components should be described and their source referenced. Particularly important decisions concerning data structures usually affect the architecture of a system and so should be described here.</w:t>
-      </w:r>
-    </w:p>
-    <w:p>
-      <w:pPr>
-        <w:jc w:val="left"/>
-        <w:rPr>
-          <w:color w:val="FF0000"/>
-          <w:lang w:val="en-GB"/>
-        </w:rPr>
-      </w:pPr>
-    </w:p>
-    <w:p>
-      <w:pPr>
-        <w:jc w:val="left"/>
-        <w:rPr>
-          <w:color w:val="FF0000"/>
-          <w:lang w:val="en-GB"/>
-        </w:rPr>
-      </w:pPr>
-      <w:r>
-        <w:rPr>
-          <w:color w:val="FF0000"/>
-          <w:lang w:val="en-GB"/>
-        </w:rPr>
-        <w:t>How much material you include on detailed design and implementation will depend very much on the nature of the project. It should not be padded out. Think about the significant aspects of your system. For example, describe the design of the user interface if it is a critical aspect of your system, or provide detail about methods and data structures that are not trivial. Do not spend time on long lists of trivial items and repetitive descriptions. If in doubt about what is appropriate, speak to your supervisor.</w:t>
-      </w:r>
-    </w:p>
-    <w:p>
-      <w:pPr>
-        <w:jc w:val="left"/>
-        <w:rPr>
-          <w:color w:val="FF0000"/>
-          <w:lang w:val="en-GB"/>
-        </w:rPr>
-      </w:pPr>
-      <w:r>
-        <w:rPr>
-          <w:color w:val="FF0000"/>
+          <w:lang w:val="en-GB"/>
+        </w:rPr>
+      </w:pPr>
+    </w:p>
+    <w:p>
+      <w:pPr>
+        <w:pStyle w:val="Heading2"/>
+        <w:jc w:val="left"/>
+        <w:rPr>
+          <w:lang w:val="en-GB"/>
+        </w:rPr>
+      </w:pPr>
+      <w:bookmarkStart w:id="13" w:name="_Toc222978598"/>
+      <w:bookmarkStart w:id="14" w:name="_Toc102502772"/>
+      <w:r>
+        <w:rPr>
+          <w:lang w:val="en-GB"/>
+        </w:rPr>
+        <w:t>Detailed Design</w:t>
+      </w:r>
+      <w:bookmarkEnd w:id="13"/>
+      <w:bookmarkEnd w:id="14"/>
+      <w:r>
+        <w:rPr>
           <w:lang w:val="en-GB"/>
         </w:rPr>
         <w:t xml:space="preserve"> </w:t>
@@ -4664,42 +5313,36 @@
       <w:pPr>
         <w:jc w:val="left"/>
         <w:rPr>
-          <w:color w:val="FF0000"/>
-          <w:lang w:val="en-GB"/>
-        </w:rPr>
-      </w:pPr>
-      <w:r>
-        <w:rPr>
-          <w:color w:val="FF0000"/>
-          <w:lang w:val="en-GB"/>
-        </w:rPr>
-        <w:t>You should also identify any support tools that you used. You should discuss your choice of implementation tools - programming language, compilers, database management system, program development environment, etc.</w:t>
-      </w:r>
-    </w:p>
-    <w:p>
-      <w:pPr>
-        <w:jc w:val="left"/>
-        <w:rPr>
-          <w:color w:val="FF0000"/>
-          <w:lang w:val="en-GB"/>
-        </w:rPr>
-      </w:pPr>
-    </w:p>
-    <w:p>
-      <w:pPr>
-        <w:jc w:val="left"/>
-        <w:rPr>
-          <w:color w:val="FF0000"/>
-          <w:lang w:val="en-GB"/>
-        </w:rPr>
-      </w:pPr>
-      <w:r>
-        <w:rPr>
-          <w:color w:val="FF0000"/>
-          <w:lang w:val="en-GB"/>
-        </w:rPr>
-        <w:t xml:space="preserve">Some example sub-sections may be as follows, but the specific sections are for you to define. </w:t>
-      </w:r>
+          <w:lang w:val="en-GB"/>
+        </w:rPr>
+      </w:pPr>
+    </w:p>
+    <w:p>
+      <w:pPr>
+        <w:pStyle w:val="Heading3"/>
+        <w:jc w:val="left"/>
+        <w:rPr>
+          <w:lang w:val="en-GB"/>
+        </w:rPr>
+      </w:pPr>
+      <w:bookmarkStart w:id="15" w:name="_Toc222978599"/>
+      <w:bookmarkStart w:id="16" w:name="_Toc102502773"/>
+      <w:r>
+        <w:rPr>
+          <w:lang w:val="en-GB"/>
+        </w:rPr>
+        <w:t>Even More Detail</w:t>
+      </w:r>
+      <w:bookmarkEnd w:id="15"/>
+      <w:bookmarkEnd w:id="16"/>
+    </w:p>
+    <w:p>
+      <w:pPr>
+        <w:jc w:val="left"/>
+        <w:rPr>
+          <w:lang w:val="en-GB"/>
+        </w:rPr>
+      </w:pPr>
     </w:p>
     <w:p>
       <w:pPr>
@@ -4709,17 +5352,22 @@
           <w:lang w:val="en-GB"/>
         </w:rPr>
       </w:pPr>
-      <w:bookmarkStart w:id="13" w:name="_Toc222978597"/>
-      <w:bookmarkStart w:id="14" w:name="_Toc192777708"/>
-      <w:bookmarkStart w:id="15" w:name="_Toc102502771"/>
-      <w:r>
-        <w:rPr>
-          <w:lang w:val="en-GB"/>
-        </w:rPr>
-        <w:t>Overall Architecture</w:t>
-      </w:r>
-      <w:bookmarkEnd w:id="13"/>
-      <w:bookmarkEnd w:id="15"/>
+      <w:bookmarkStart w:id="17" w:name="_Toc222978600"/>
+      <w:bookmarkStart w:id="18" w:name="_Toc102502774"/>
+      <w:r>
+        <w:rPr>
+          <w:lang w:val="en-GB"/>
+        </w:rPr>
+        <w:t>User Interface Design</w:t>
+      </w:r>
+      <w:bookmarkEnd w:id="17"/>
+      <w:bookmarkEnd w:id="18"/>
+      <w:r>
+        <w:rPr>
+          <w:lang w:val="en-GB"/>
+        </w:rPr>
+        <w:t xml:space="preserve"> </w:t>
+      </w:r>
     </w:p>
     <w:p>
       <w:pPr>
@@ -4737,109 +5385,17 @@
           <w:lang w:val="en-GB"/>
         </w:rPr>
       </w:pPr>
-      <w:bookmarkStart w:id="16" w:name="_Toc222978598"/>
-      <w:bookmarkStart w:id="17" w:name="_Toc102502772"/>
-      <w:r>
-        <w:rPr>
-          <w:lang w:val="en-GB"/>
-        </w:rPr>
-        <w:t>Detailed Design</w:t>
-      </w:r>
-      <w:bookmarkEnd w:id="16"/>
-      <w:bookmarkEnd w:id="17"/>
-      <w:r>
-        <w:rPr>
-          <w:lang w:val="en-GB"/>
-        </w:rPr>
-        <w:t xml:space="preserve"> </w:t>
-      </w:r>
-    </w:p>
-    <w:p>
-      <w:pPr>
-        <w:jc w:val="left"/>
-        <w:rPr>
-          <w:lang w:val="en-GB"/>
-        </w:rPr>
-      </w:pPr>
-    </w:p>
-    <w:p>
-      <w:pPr>
-        <w:pStyle w:val="Heading3"/>
-        <w:jc w:val="left"/>
-        <w:rPr>
-          <w:lang w:val="en-GB"/>
-        </w:rPr>
-      </w:pPr>
-      <w:bookmarkStart w:id="18" w:name="_Toc222978599"/>
-      <w:bookmarkStart w:id="19" w:name="_Toc102502773"/>
-      <w:r>
-        <w:rPr>
-          <w:lang w:val="en-GB"/>
-        </w:rPr>
-        <w:t>Even More Detail</w:t>
-      </w:r>
-      <w:bookmarkEnd w:id="18"/>
+      <w:bookmarkStart w:id="19" w:name="_Toc222978601"/>
+      <w:bookmarkStart w:id="20" w:name="_Toc102502775"/>
+      <w:r>
+        <w:rPr>
+          <w:lang w:val="en-GB"/>
+        </w:rPr>
+        <w:lastRenderedPageBreak/>
+        <w:t>Other Relevant Sections</w:t>
+      </w:r>
       <w:bookmarkEnd w:id="19"/>
-    </w:p>
-    <w:p>
-      <w:pPr>
-        <w:jc w:val="left"/>
-        <w:rPr>
-          <w:lang w:val="en-GB"/>
-        </w:rPr>
-      </w:pPr>
-    </w:p>
-    <w:p>
-      <w:pPr>
-        <w:pStyle w:val="Heading2"/>
-        <w:jc w:val="left"/>
-        <w:rPr>
-          <w:lang w:val="en-GB"/>
-        </w:rPr>
-      </w:pPr>
-      <w:bookmarkStart w:id="20" w:name="_Toc222978600"/>
-      <w:bookmarkStart w:id="21" w:name="_Toc102502774"/>
-      <w:r>
-        <w:rPr>
-          <w:lang w:val="en-GB"/>
-        </w:rPr>
-        <w:t>User Interface Design</w:t>
-      </w:r>
       <w:bookmarkEnd w:id="20"/>
-      <w:bookmarkEnd w:id="21"/>
-      <w:r>
-        <w:rPr>
-          <w:lang w:val="en-GB"/>
-        </w:rPr>
-        <w:t xml:space="preserve"> </w:t>
-      </w:r>
-    </w:p>
-    <w:p>
-      <w:pPr>
-        <w:jc w:val="left"/>
-        <w:rPr>
-          <w:lang w:val="en-GB"/>
-        </w:rPr>
-      </w:pPr>
-    </w:p>
-    <w:p>
-      <w:pPr>
-        <w:pStyle w:val="Heading2"/>
-        <w:jc w:val="left"/>
-        <w:rPr>
-          <w:lang w:val="en-GB"/>
-        </w:rPr>
-      </w:pPr>
-      <w:bookmarkStart w:id="22" w:name="_Toc222978601"/>
-      <w:bookmarkStart w:id="23" w:name="_Toc102502775"/>
-      <w:r>
-        <w:rPr>
-          <w:lang w:val="en-GB"/>
-        </w:rPr>
-        <w:t>Other Relevant Sections</w:t>
-      </w:r>
-      <w:bookmarkEnd w:id="22"/>
-      <w:bookmarkEnd w:id="23"/>
     </w:p>
     <w:p>
       <w:pPr>
@@ -4874,8 +5430,8 @@
           <w:lang w:val="en-GB"/>
         </w:rPr>
       </w:pPr>
-      <w:bookmarkStart w:id="24" w:name="_Toc222978602"/>
-      <w:bookmarkStart w:id="25" w:name="_Toc102502776"/>
+      <w:bookmarkStart w:id="21" w:name="_Toc222978602"/>
+      <w:bookmarkStart w:id="22" w:name="_Toc102502776"/>
       <w:r>
         <w:rPr>
           <w:lang w:val="en-GB"/>
@@ -4883,19 +5439,19 @@
         <w:lastRenderedPageBreak/>
         <w:t>Implementation</w:t>
       </w:r>
-      <w:bookmarkEnd w:id="14"/>
-      <w:bookmarkEnd w:id="24"/>
-      <w:bookmarkEnd w:id="25"/>
-    </w:p>
-    <w:p>
-      <w:pPr>
-        <w:jc w:val="left"/>
-        <w:rPr>
-          <w:color w:val="FF0000"/>
-          <w:lang w:val="en-GB"/>
-        </w:rPr>
-      </w:pPr>
-      <w:bookmarkStart w:id="26" w:name="_Toc192777712"/>
+      <w:bookmarkEnd w:id="11"/>
+      <w:bookmarkEnd w:id="21"/>
+      <w:bookmarkEnd w:id="22"/>
+    </w:p>
+    <w:p>
+      <w:pPr>
+        <w:jc w:val="left"/>
+        <w:rPr>
+          <w:color w:val="FF0000"/>
+          <w:lang w:val="en-GB"/>
+        </w:rPr>
+      </w:pPr>
+      <w:bookmarkStart w:id="23" w:name="_Toc192777712"/>
       <w:r>
         <w:rPr>
           <w:color w:val="FF0000"/>
@@ -4985,217 +5541,275 @@
           <w:lang w:val="en-GB"/>
         </w:rPr>
       </w:pPr>
-      <w:bookmarkStart w:id="27" w:name="_Toc222978603"/>
-      <w:bookmarkStart w:id="28" w:name="_Toc102502777"/>
+      <w:bookmarkStart w:id="24" w:name="_Toc222978603"/>
+      <w:bookmarkStart w:id="25" w:name="_Toc102502777"/>
       <w:r>
         <w:rPr>
           <w:lang w:val="en-GB"/>
         </w:rPr>
         <w:t>Testing</w:t>
+      </w:r>
+      <w:bookmarkEnd w:id="23"/>
+      <w:bookmarkEnd w:id="24"/>
+      <w:bookmarkEnd w:id="25"/>
+    </w:p>
+    <w:p>
+      <w:pPr>
+        <w:jc w:val="left"/>
+        <w:rPr>
+          <w:color w:val="FF0000"/>
+          <w:lang w:val="en-GB"/>
+        </w:rPr>
+      </w:pPr>
+      <w:r>
+        <w:rPr>
+          <w:color w:val="FF0000"/>
+          <w:lang w:val="en-GB"/>
+        </w:rPr>
+        <w:t>Detailed descriptions of every test case are definitely not what is required in this section; the place for detailed lists of tests cases is in an appendix. In this section, it is more important to show that you adopted a sensible strategy that was, in principle, capable of testing the system adequately even if you did not have the time to test the system fully.</w:t>
+      </w:r>
+    </w:p>
+    <w:p>
+      <w:pPr>
+        <w:jc w:val="left"/>
+        <w:rPr>
+          <w:color w:val="FF0000"/>
+          <w:lang w:val="en-GB"/>
+        </w:rPr>
+      </w:pPr>
+    </w:p>
+    <w:p>
+      <w:pPr>
+        <w:jc w:val="left"/>
+        <w:rPr>
+          <w:color w:val="FF0000"/>
+          <w:lang w:val="en-GB"/>
+        </w:rPr>
+      </w:pPr>
+      <w:r>
+        <w:rPr>
+          <w:color w:val="FF0000"/>
+          <w:lang w:val="en-GB"/>
+        </w:rPr>
+        <w:t>Provide information in the body of your report and the appendix to explain the testing that has been performed. How does this testing address the requirements and design for the project?</w:t>
+      </w:r>
+    </w:p>
+    <w:p>
+      <w:pPr>
+        <w:jc w:val="left"/>
+        <w:rPr>
+          <w:color w:val="FF0000"/>
+          <w:lang w:val="en-GB"/>
+        </w:rPr>
+      </w:pPr>
+    </w:p>
+    <w:p>
+      <w:pPr>
+        <w:jc w:val="left"/>
+        <w:rPr>
+          <w:color w:val="FF0000"/>
+          <w:lang w:val="en-GB"/>
+        </w:rPr>
+      </w:pPr>
+      <w:r>
+        <w:rPr>
+          <w:color w:val="FF0000"/>
+          <w:lang w:val="en-GB"/>
+        </w:rPr>
+        <w:t xml:space="preserve">How comprehensive is the testing within the constraints of the project?  Are you testing the normal working behaviour? Are you testing the exceptional behaviour, e.g. error conditions? Are you testing security issues if they are relevant for your project? </w:t>
+      </w:r>
+    </w:p>
+    <w:p>
+      <w:pPr>
+        <w:jc w:val="left"/>
+        <w:rPr>
+          <w:color w:val="FF0000"/>
+          <w:lang w:val="en-GB"/>
+        </w:rPr>
+      </w:pPr>
+    </w:p>
+    <w:p>
+      <w:pPr>
+        <w:jc w:val="left"/>
+        <w:rPr>
+          <w:color w:val="FF0000"/>
+          <w:lang w:val="en-GB"/>
+        </w:rPr>
+      </w:pPr>
+      <w:r>
+        <w:rPr>
+          <w:color w:val="FF0000"/>
+          <w:lang w:val="en-GB"/>
+        </w:rPr>
+        <w:t xml:space="preserve">Have you tested your system on </w:t>
+      </w:r>
+      <w:r>
+        <w:rPr>
+          <w:color w:val="FF0000"/>
+          <w:lang w:val="en-GB"/>
+        </w:rPr>
+        <w:t>“</w:t>
+      </w:r>
+      <w:r>
+        <w:rPr>
+          <w:color w:val="FF0000"/>
+          <w:lang w:val="en-GB"/>
+        </w:rPr>
+        <w:t>real users</w:t>
+      </w:r>
+      <w:r>
+        <w:rPr>
+          <w:color w:val="FF0000"/>
+          <w:lang w:val="en-GB"/>
+        </w:rPr>
+        <w:t>”</w:t>
+      </w:r>
+      <w:r>
+        <w:rPr>
+          <w:color w:val="FF0000"/>
+          <w:lang w:val="en-GB"/>
+        </w:rPr>
+        <w:t>? For example, if your system is supposed to solve a problem for a business, then it would be appropriate to present your approach to involve the users in the testing process and to record the results that you obtained. Depending on the level of detail, it is likely that you would put any detailed results in an appendix.</w:t>
+      </w:r>
+    </w:p>
+    <w:p>
+      <w:pPr>
+        <w:jc w:val="left"/>
+        <w:rPr>
+          <w:color w:val="FF0000"/>
+          <w:lang w:val="en-GB"/>
+        </w:rPr>
+      </w:pPr>
+    </w:p>
+    <w:p>
+      <w:pPr>
+        <w:jc w:val="left"/>
+        <w:rPr>
+          <w:color w:val="FF0000"/>
+          <w:lang w:val="en-GB"/>
+        </w:rPr>
+      </w:pPr>
+      <w:r>
+        <w:rPr>
+          <w:color w:val="FF0000"/>
+          <w:lang w:val="en-GB"/>
+        </w:rPr>
+        <w:t xml:space="preserve">Whilst testing with </w:t>
+      </w:r>
+      <w:r>
+        <w:rPr>
+          <w:color w:val="FF0000"/>
+          <w:lang w:val="en-GB"/>
+        </w:rPr>
+        <w:t>“</w:t>
+      </w:r>
+      <w:r>
+        <w:rPr>
+          <w:color w:val="FF0000"/>
+          <w:lang w:val="en-GB"/>
+        </w:rPr>
+        <w:t>real users</w:t>
+      </w:r>
+      <w:r>
+        <w:rPr>
+          <w:color w:val="FF0000"/>
+          <w:lang w:val="en-GB"/>
+        </w:rPr>
+        <w:t>”</w:t>
+      </w:r>
+      <w:r>
+        <w:rPr>
+          <w:color w:val="FF0000"/>
+          <w:lang w:val="en-GB"/>
+        </w:rPr>
+        <w:t xml:space="preserve"> can be useful, don't see it as a way to shortcut detailed testing of your own. Think about issues discussed in the lectures about until testing, integration testing, etc. User testing without sensible testing of your own is not a useful activity.</w:t>
+      </w:r>
+    </w:p>
+    <w:p>
+      <w:pPr>
+        <w:jc w:val="left"/>
+        <w:rPr>
+          <w:color w:val="FF0000"/>
+          <w:lang w:val="en-GB"/>
+        </w:rPr>
+      </w:pPr>
+    </w:p>
+    <w:p>
+      <w:pPr>
+        <w:jc w:val="left"/>
+        <w:rPr>
+          <w:color w:val="FF0000"/>
+          <w:lang w:val="en-GB"/>
+        </w:rPr>
+      </w:pPr>
+      <w:r>
+        <w:rPr>
+          <w:color w:val="FF0000"/>
+          <w:lang w:val="en-GB"/>
+        </w:rPr>
+        <w:t>The following sections indicate some areas you might include. Other sections may be more appropriate to your project.</w:t>
+      </w:r>
+      <w:r>
+        <w:rPr>
+          <w:color w:val="FF0000"/>
+          <w:lang w:val="en-GB"/>
+        </w:rPr>
+        <w:t xml:space="preserve"> </w:t>
+      </w:r>
+    </w:p>
+    <w:p>
+      <w:pPr>
+        <w:pStyle w:val="Heading2"/>
+        <w:jc w:val="left"/>
+        <w:rPr>
+          <w:lang w:val="en-GB"/>
+        </w:rPr>
+      </w:pPr>
+      <w:bookmarkStart w:id="26" w:name="_Toc222978604"/>
+      <w:bookmarkStart w:id="27" w:name="_Toc102502778"/>
+      <w:r>
+        <w:rPr>
+          <w:lang w:val="en-GB"/>
+        </w:rPr>
+        <w:t>Overall Approach to Testing</w:t>
       </w:r>
       <w:bookmarkEnd w:id="26"/>
       <w:bookmarkEnd w:id="27"/>
+      <w:r>
+        <w:rPr>
+          <w:lang w:val="en-GB"/>
+        </w:rPr>
+        <w:t xml:space="preserve"> </w:t>
+      </w:r>
+    </w:p>
+    <w:p>
+      <w:pPr>
+        <w:jc w:val="left"/>
+        <w:rPr>
+          <w:lang w:val="en-GB"/>
+        </w:rPr>
+      </w:pPr>
+    </w:p>
+    <w:p>
+      <w:pPr>
+        <w:pStyle w:val="Heading2"/>
+        <w:jc w:val="left"/>
+        <w:rPr>
+          <w:lang w:val="en-GB"/>
+        </w:rPr>
+      </w:pPr>
+      <w:bookmarkStart w:id="28" w:name="_Toc222978605"/>
+      <w:bookmarkStart w:id="29" w:name="_Toc102502779"/>
+      <w:r>
+        <w:rPr>
+          <w:lang w:val="en-GB"/>
+        </w:rPr>
+        <w:t>Automated Testing</w:t>
+      </w:r>
       <w:bookmarkEnd w:id="28"/>
-    </w:p>
-    <w:p>
-      <w:pPr>
-        <w:jc w:val="left"/>
-        <w:rPr>
-          <w:color w:val="FF0000"/>
-          <w:lang w:val="en-GB"/>
-        </w:rPr>
-      </w:pPr>
-      <w:r>
-        <w:rPr>
-          <w:color w:val="FF0000"/>
-          <w:lang w:val="en-GB"/>
-        </w:rPr>
-        <w:t>Detailed descriptions of every test case are definitely not what is required in this section; the place for detailed lists of tests cases is in an appendix. In this section, it is more important to show that you adopted a sensible strategy that was, in principle, capable of testing the system adequately even if you did not have the time to test the system fully.</w:t>
-      </w:r>
-    </w:p>
-    <w:p>
-      <w:pPr>
-        <w:jc w:val="left"/>
-        <w:rPr>
-          <w:color w:val="FF0000"/>
-          <w:lang w:val="en-GB"/>
-        </w:rPr>
-      </w:pPr>
-    </w:p>
-    <w:p>
-      <w:pPr>
-        <w:jc w:val="left"/>
-        <w:rPr>
-          <w:color w:val="FF0000"/>
-          <w:lang w:val="en-GB"/>
-        </w:rPr>
-      </w:pPr>
-      <w:r>
-        <w:rPr>
-          <w:color w:val="FF0000"/>
-          <w:lang w:val="en-GB"/>
-        </w:rPr>
-        <w:t>Provide information in the body of your report and the appendix to explain the testing that has been performed. How does this testing address the requirements and design for the project?</w:t>
-      </w:r>
-    </w:p>
-    <w:p>
-      <w:pPr>
-        <w:jc w:val="left"/>
-        <w:rPr>
-          <w:color w:val="FF0000"/>
-          <w:lang w:val="en-GB"/>
-        </w:rPr>
-      </w:pPr>
-    </w:p>
-    <w:p>
-      <w:pPr>
-        <w:jc w:val="left"/>
-        <w:rPr>
-          <w:color w:val="FF0000"/>
-          <w:lang w:val="en-GB"/>
-        </w:rPr>
-      </w:pPr>
-      <w:r>
-        <w:rPr>
-          <w:color w:val="FF0000"/>
-          <w:lang w:val="en-GB"/>
-        </w:rPr>
-        <w:t xml:space="preserve">How comprehensive is the testing within the constraints of the project?  Are you testing the normal working behaviour? Are you testing the exceptional behaviour, e.g. error conditions? Are you testing security issues if they are relevant for your project? </w:t>
-      </w:r>
-    </w:p>
-    <w:p>
-      <w:pPr>
-        <w:jc w:val="left"/>
-        <w:rPr>
-          <w:color w:val="FF0000"/>
-          <w:lang w:val="en-GB"/>
-        </w:rPr>
-      </w:pPr>
-    </w:p>
-    <w:p>
-      <w:pPr>
-        <w:jc w:val="left"/>
-        <w:rPr>
-          <w:color w:val="FF0000"/>
-          <w:lang w:val="en-GB"/>
-        </w:rPr>
-      </w:pPr>
-      <w:r>
-        <w:rPr>
-          <w:color w:val="FF0000"/>
-          <w:lang w:val="en-GB"/>
-        </w:rPr>
-        <w:t xml:space="preserve">Have you tested your system on </w:t>
-      </w:r>
-      <w:r>
-        <w:rPr>
-          <w:color w:val="FF0000"/>
-          <w:lang w:val="en-GB"/>
-        </w:rPr>
-        <w:t>“</w:t>
-      </w:r>
-      <w:r>
-        <w:rPr>
-          <w:color w:val="FF0000"/>
-          <w:lang w:val="en-GB"/>
-        </w:rPr>
-        <w:t>real users</w:t>
-      </w:r>
-      <w:r>
-        <w:rPr>
-          <w:color w:val="FF0000"/>
-          <w:lang w:val="en-GB"/>
-        </w:rPr>
-        <w:t>”</w:t>
-      </w:r>
-      <w:r>
-        <w:rPr>
-          <w:color w:val="FF0000"/>
-          <w:lang w:val="en-GB"/>
-        </w:rPr>
-        <w:t>? For example, if your system is supposed to solve a problem for a business, then it would be appropriate to present your approach to involve the users in the testing process and to record the results that you obtained. Depending on the level of detail, it is likely that you would put any detailed results in an appendix.</w:t>
-      </w:r>
-    </w:p>
-    <w:p>
-      <w:pPr>
-        <w:jc w:val="left"/>
-        <w:rPr>
-          <w:color w:val="FF0000"/>
-          <w:lang w:val="en-GB"/>
-        </w:rPr>
-      </w:pPr>
-    </w:p>
-    <w:p>
-      <w:pPr>
-        <w:jc w:val="left"/>
-        <w:rPr>
-          <w:color w:val="FF0000"/>
-          <w:lang w:val="en-GB"/>
-        </w:rPr>
-      </w:pPr>
-      <w:r>
-        <w:rPr>
-          <w:color w:val="FF0000"/>
-          <w:lang w:val="en-GB"/>
-        </w:rPr>
-        <w:t xml:space="preserve">Whilst testing with </w:t>
-      </w:r>
-      <w:r>
-        <w:rPr>
-          <w:color w:val="FF0000"/>
-          <w:lang w:val="en-GB"/>
-        </w:rPr>
-        <w:t>“</w:t>
-      </w:r>
-      <w:r>
-        <w:rPr>
-          <w:color w:val="FF0000"/>
-          <w:lang w:val="en-GB"/>
-        </w:rPr>
-        <w:t>real users</w:t>
-      </w:r>
-      <w:r>
-        <w:rPr>
-          <w:color w:val="FF0000"/>
-          <w:lang w:val="en-GB"/>
-        </w:rPr>
-        <w:t>”</w:t>
-      </w:r>
-      <w:r>
-        <w:rPr>
-          <w:color w:val="FF0000"/>
-          <w:lang w:val="en-GB"/>
-        </w:rPr>
-        <w:t xml:space="preserve"> can be useful, don't see it as a way to shortcut detailed testing of your own. Think about issues discussed in the lectures about until testing, integration testing, etc. User testing without sensible testing of your own is not a useful activity.</w:t>
-      </w:r>
-    </w:p>
-    <w:p>
-      <w:pPr>
-        <w:jc w:val="left"/>
-        <w:rPr>
-          <w:color w:val="FF0000"/>
-          <w:lang w:val="en-GB"/>
-        </w:rPr>
-      </w:pPr>
-    </w:p>
-    <w:p>
-      <w:pPr>
-        <w:jc w:val="left"/>
-        <w:rPr>
-          <w:color w:val="FF0000"/>
-          <w:lang w:val="en-GB"/>
-        </w:rPr>
-      </w:pPr>
-      <w:r>
-        <w:rPr>
-          <w:color w:val="FF0000"/>
-          <w:lang w:val="en-GB"/>
-        </w:rPr>
-        <w:t>The following sections indicate some areas you might include. Other sections may be more appropriate to your project.</w:t>
-      </w:r>
-      <w:r>
-        <w:rPr>
-          <w:color w:val="FF0000"/>
+      <w:bookmarkEnd w:id="29"/>
+      <w:r>
+        <w:rPr>
           <w:lang w:val="en-GB"/>
         </w:rPr>
         <w:t xml:space="preserve"> </w:t>
@@ -5203,22 +5817,57 @@
     </w:p>
     <w:p>
       <w:pPr>
-        <w:pStyle w:val="Heading2"/>
-        <w:jc w:val="left"/>
-        <w:rPr>
-          <w:lang w:val="en-GB"/>
-        </w:rPr>
-      </w:pPr>
-      <w:bookmarkStart w:id="29" w:name="_Toc222978604"/>
-      <w:bookmarkStart w:id="30" w:name="_Toc102502778"/>
-      <w:r>
-        <w:rPr>
-          <w:lang w:val="en-GB"/>
-        </w:rPr>
-        <w:t>Overall Approach to Testing</w:t>
-      </w:r>
-      <w:bookmarkEnd w:id="29"/>
+        <w:jc w:val="left"/>
+        <w:rPr>
+          <w:lang w:val="en-GB"/>
+        </w:rPr>
+      </w:pPr>
+    </w:p>
+    <w:p>
+      <w:pPr>
+        <w:pStyle w:val="Heading3"/>
+        <w:jc w:val="left"/>
+        <w:rPr>
+          <w:lang w:val="en-GB"/>
+        </w:rPr>
+      </w:pPr>
+      <w:bookmarkStart w:id="30" w:name="_Toc222978606"/>
+      <w:bookmarkStart w:id="31" w:name="_Toc102502780"/>
+      <w:r>
+        <w:rPr>
+          <w:lang w:val="en-GB"/>
+        </w:rPr>
+        <w:t>Unit Tests</w:t>
+      </w:r>
       <w:bookmarkEnd w:id="30"/>
+      <w:bookmarkEnd w:id="31"/>
+    </w:p>
+    <w:p>
+      <w:pPr>
+        <w:jc w:val="left"/>
+        <w:rPr>
+          <w:lang w:val="en-GB"/>
+        </w:rPr>
+      </w:pPr>
+    </w:p>
+    <w:p>
+      <w:pPr>
+        <w:pStyle w:val="Heading3"/>
+        <w:jc w:val="left"/>
+        <w:rPr>
+          <w:lang w:val="en-GB"/>
+        </w:rPr>
+      </w:pPr>
+      <w:bookmarkStart w:id="32" w:name="_Toc222978607"/>
+      <w:bookmarkStart w:id="33" w:name="_Toc102502781"/>
+      <w:r>
+        <w:rPr>
+          <w:lang w:val="en-GB"/>
+        </w:rPr>
+        <w:t>User Interface Testing</w:t>
+      </w:r>
+      <w:bookmarkEnd w:id="32"/>
+      <w:bookmarkEnd w:id="33"/>
       <w:r>
         <w:rPr>
           <w:lang w:val="en-GB"/>
@@ -5236,22 +5885,22 @@
     </w:p>
     <w:p>
       <w:pPr>
-        <w:pStyle w:val="Heading2"/>
-        <w:jc w:val="left"/>
-        <w:rPr>
-          <w:lang w:val="en-GB"/>
-        </w:rPr>
-      </w:pPr>
-      <w:bookmarkStart w:id="31" w:name="_Toc222978605"/>
-      <w:bookmarkStart w:id="32" w:name="_Toc102502779"/>
-      <w:r>
-        <w:rPr>
-          <w:lang w:val="en-GB"/>
-        </w:rPr>
-        <w:t>Automated Testing</w:t>
-      </w:r>
-      <w:bookmarkEnd w:id="31"/>
-      <w:bookmarkEnd w:id="32"/>
+        <w:pStyle w:val="Heading3"/>
+        <w:jc w:val="left"/>
+        <w:rPr>
+          <w:lang w:val="en-GB"/>
+        </w:rPr>
+      </w:pPr>
+      <w:bookmarkStart w:id="34" w:name="_Toc222978608"/>
+      <w:bookmarkStart w:id="35" w:name="_Toc102502782"/>
+      <w:r>
+        <w:rPr>
+          <w:lang w:val="en-GB"/>
+        </w:rPr>
+        <w:t>Stress Testing</w:t>
+      </w:r>
+      <w:bookmarkEnd w:id="34"/>
+      <w:bookmarkEnd w:id="35"/>
       <w:r>
         <w:rPr>
           <w:lang w:val="en-GB"/>
@@ -5275,101 +5924,8 @@
           <w:lang w:val="en-GB"/>
         </w:rPr>
       </w:pPr>
-      <w:bookmarkStart w:id="33" w:name="_Toc222978606"/>
-      <w:bookmarkStart w:id="34" w:name="_Toc102502780"/>
-      <w:r>
-        <w:rPr>
-          <w:lang w:val="en-GB"/>
-        </w:rPr>
-        <w:t>Unit Tests</w:t>
-      </w:r>
-      <w:bookmarkEnd w:id="33"/>
-      <w:bookmarkEnd w:id="34"/>
-    </w:p>
-    <w:p>
-      <w:pPr>
-        <w:jc w:val="left"/>
-        <w:rPr>
-          <w:lang w:val="en-GB"/>
-        </w:rPr>
-      </w:pPr>
-    </w:p>
-    <w:p>
-      <w:pPr>
-        <w:pStyle w:val="Heading3"/>
-        <w:jc w:val="left"/>
-        <w:rPr>
-          <w:lang w:val="en-GB"/>
-        </w:rPr>
-      </w:pPr>
-      <w:bookmarkStart w:id="35" w:name="_Toc222978607"/>
-      <w:bookmarkStart w:id="36" w:name="_Toc102502781"/>
-      <w:r>
-        <w:rPr>
-          <w:lang w:val="en-GB"/>
-        </w:rPr>
-        <w:t>User Interface Testing</w:t>
-      </w:r>
-      <w:bookmarkEnd w:id="35"/>
-      <w:bookmarkEnd w:id="36"/>
-      <w:r>
-        <w:rPr>
-          <w:lang w:val="en-GB"/>
-        </w:rPr>
-        <w:t xml:space="preserve"> </w:t>
-      </w:r>
-    </w:p>
-    <w:p>
-      <w:pPr>
-        <w:jc w:val="left"/>
-        <w:rPr>
-          <w:lang w:val="en-GB"/>
-        </w:rPr>
-      </w:pPr>
-    </w:p>
-    <w:p>
-      <w:pPr>
-        <w:pStyle w:val="Heading3"/>
-        <w:jc w:val="left"/>
-        <w:rPr>
-          <w:lang w:val="en-GB"/>
-        </w:rPr>
-      </w:pPr>
-      <w:bookmarkStart w:id="37" w:name="_Toc222978608"/>
-      <w:bookmarkStart w:id="38" w:name="_Toc102502782"/>
-      <w:r>
-        <w:rPr>
-          <w:lang w:val="en-GB"/>
-        </w:rPr>
-        <w:t>Stress Testing</w:t>
-      </w:r>
-      <w:bookmarkEnd w:id="37"/>
-      <w:bookmarkEnd w:id="38"/>
-      <w:r>
-        <w:rPr>
-          <w:lang w:val="en-GB"/>
-        </w:rPr>
-        <w:t xml:space="preserve"> </w:t>
-      </w:r>
-    </w:p>
-    <w:p>
-      <w:pPr>
-        <w:jc w:val="left"/>
-        <w:rPr>
-          <w:lang w:val="en-GB"/>
-        </w:rPr>
-      </w:pPr>
-    </w:p>
-    <w:p>
-      <w:pPr>
-        <w:pStyle w:val="Heading3"/>
-        <w:jc w:val="left"/>
-        <w:rPr>
-          <w:lang w:val="en-GB"/>
-        </w:rPr>
-      </w:pPr>
-      <w:bookmarkStart w:id="39" w:name="_Toc222978609"/>
-      <w:bookmarkStart w:id="40" w:name="_Toc102502783"/>
+      <w:bookmarkStart w:id="36" w:name="_Toc222978609"/>
+      <w:bookmarkStart w:id="37" w:name="_Toc102502783"/>
       <w:r>
         <w:rPr>
           <w:lang w:val="en-GB"/>
@@ -5377,123 +5933,123 @@
         <w:lastRenderedPageBreak/>
         <w:t>Other Types of Testing</w:t>
       </w:r>
+      <w:bookmarkEnd w:id="36"/>
+      <w:bookmarkEnd w:id="37"/>
+      <w:r>
+        <w:rPr>
+          <w:lang w:val="en-GB"/>
+        </w:rPr>
+        <w:t xml:space="preserve"> </w:t>
+      </w:r>
+    </w:p>
+    <w:p>
+      <w:pPr>
+        <w:jc w:val="left"/>
+        <w:rPr>
+          <w:lang w:val="en-GB"/>
+        </w:rPr>
+      </w:pPr>
+    </w:p>
+    <w:p>
+      <w:pPr>
+        <w:pStyle w:val="Heading2"/>
+        <w:jc w:val="left"/>
+        <w:rPr>
+          <w:lang w:val="en-GB"/>
+        </w:rPr>
+      </w:pPr>
+      <w:bookmarkStart w:id="38" w:name="_Toc222978610"/>
+      <w:bookmarkStart w:id="39" w:name="_Toc102502784"/>
+      <w:r>
+        <w:rPr>
+          <w:lang w:val="en-GB"/>
+        </w:rPr>
+        <w:t>Integration Testing</w:t>
+      </w:r>
+      <w:bookmarkEnd w:id="38"/>
       <w:bookmarkEnd w:id="39"/>
+      <w:r>
+        <w:rPr>
+          <w:lang w:val="en-GB"/>
+        </w:rPr>
+        <w:t xml:space="preserve"> </w:t>
+      </w:r>
+    </w:p>
+    <w:p>
+      <w:pPr>
+        <w:jc w:val="left"/>
+        <w:rPr>
+          <w:lang w:val="en-GB"/>
+        </w:rPr>
+      </w:pPr>
+    </w:p>
+    <w:p>
+      <w:pPr>
+        <w:pStyle w:val="Heading2"/>
+        <w:jc w:val="left"/>
+        <w:rPr>
+          <w:lang w:val="en-GB"/>
+        </w:rPr>
+      </w:pPr>
+      <w:bookmarkStart w:id="40" w:name="_Toc222978611"/>
+      <w:bookmarkStart w:id="41" w:name="_Toc102502785"/>
+      <w:r>
+        <w:rPr>
+          <w:lang w:val="en-GB"/>
+        </w:rPr>
+        <w:t>User Testing</w:t>
+      </w:r>
       <w:bookmarkEnd w:id="40"/>
-      <w:r>
-        <w:rPr>
-          <w:lang w:val="en-GB"/>
-        </w:rPr>
-        <w:t xml:space="preserve"> </w:t>
-      </w:r>
-    </w:p>
-    <w:p>
-      <w:pPr>
-        <w:jc w:val="left"/>
-        <w:rPr>
-          <w:lang w:val="en-GB"/>
-        </w:rPr>
-      </w:pPr>
-    </w:p>
-    <w:p>
-      <w:pPr>
-        <w:pStyle w:val="Heading2"/>
-        <w:jc w:val="left"/>
-        <w:rPr>
-          <w:lang w:val="en-GB"/>
-        </w:rPr>
-      </w:pPr>
-      <w:bookmarkStart w:id="41" w:name="_Toc222978610"/>
-      <w:bookmarkStart w:id="42" w:name="_Toc102502784"/>
-      <w:r>
-        <w:rPr>
-          <w:lang w:val="en-GB"/>
-        </w:rPr>
-        <w:t>Integration Testing</w:t>
-      </w:r>
       <w:bookmarkEnd w:id="41"/>
+    </w:p>
+    <w:p>
+      <w:pPr>
+        <w:jc w:val="left"/>
+        <w:rPr>
+          <w:lang w:val="en-GB"/>
+        </w:rPr>
+      </w:pPr>
+      <w:r>
+        <w:rPr>
+          <w:lang w:val="en-GB"/>
+        </w:rPr>
+        <w:br w:type="page"/>
+      </w:r>
+    </w:p>
+    <w:p>
+      <w:pPr>
+        <w:jc w:val="left"/>
+        <w:rPr>
+          <w:lang w:val="en-GB"/>
+        </w:rPr>
+      </w:pPr>
+      <w:bookmarkStart w:id="42" w:name="_Toc192777716"/>
+    </w:p>
+    <w:p>
+      <w:pPr>
+        <w:pStyle w:val="Heading1"/>
+        <w:jc w:val="left"/>
+        <w:rPr>
+          <w:lang w:val="en-GB"/>
+        </w:rPr>
+      </w:pPr>
+      <w:bookmarkStart w:id="43" w:name="_Toc222978612"/>
+      <w:bookmarkStart w:id="44" w:name="_Toc102502786"/>
+      <w:r>
+        <w:rPr>
+          <w:lang w:val="en-GB"/>
+        </w:rPr>
+        <w:t xml:space="preserve">Critical </w:t>
+      </w:r>
+      <w:r>
+        <w:rPr>
+          <w:lang w:val="en-GB"/>
+        </w:rPr>
+        <w:t>Evaluation</w:t>
+      </w:r>
       <w:bookmarkEnd w:id="42"/>
-      <w:r>
-        <w:rPr>
-          <w:lang w:val="en-GB"/>
-        </w:rPr>
-        <w:t xml:space="preserve"> </w:t>
-      </w:r>
-    </w:p>
-    <w:p>
-      <w:pPr>
-        <w:jc w:val="left"/>
-        <w:rPr>
-          <w:lang w:val="en-GB"/>
-        </w:rPr>
-      </w:pPr>
-    </w:p>
-    <w:p>
-      <w:pPr>
-        <w:pStyle w:val="Heading2"/>
-        <w:jc w:val="left"/>
-        <w:rPr>
-          <w:lang w:val="en-GB"/>
-        </w:rPr>
-      </w:pPr>
-      <w:bookmarkStart w:id="43" w:name="_Toc222978611"/>
-      <w:bookmarkStart w:id="44" w:name="_Toc102502785"/>
-      <w:r>
-        <w:rPr>
-          <w:lang w:val="en-GB"/>
-        </w:rPr>
-        <w:t>User Testing</w:t>
-      </w:r>
       <w:bookmarkEnd w:id="43"/>
       <w:bookmarkEnd w:id="44"/>
-    </w:p>
-    <w:p>
-      <w:pPr>
-        <w:jc w:val="left"/>
-        <w:rPr>
-          <w:lang w:val="en-GB"/>
-        </w:rPr>
-      </w:pPr>
-      <w:r>
-        <w:rPr>
-          <w:lang w:val="en-GB"/>
-        </w:rPr>
-        <w:br w:type="page"/>
-      </w:r>
-    </w:p>
-    <w:p>
-      <w:pPr>
-        <w:jc w:val="left"/>
-        <w:rPr>
-          <w:lang w:val="en-GB"/>
-        </w:rPr>
-      </w:pPr>
-      <w:bookmarkStart w:id="45" w:name="_Toc192777716"/>
-    </w:p>
-    <w:p>
-      <w:pPr>
-        <w:pStyle w:val="Heading1"/>
-        <w:jc w:val="left"/>
-        <w:rPr>
-          <w:lang w:val="en-GB"/>
-        </w:rPr>
-      </w:pPr>
-      <w:bookmarkStart w:id="46" w:name="_Toc222978612"/>
-      <w:bookmarkStart w:id="47" w:name="_Toc102502786"/>
-      <w:r>
-        <w:rPr>
-          <w:lang w:val="en-GB"/>
-        </w:rPr>
-        <w:t xml:space="preserve">Critical </w:t>
-      </w:r>
-      <w:r>
-        <w:rPr>
-          <w:lang w:val="en-GB"/>
-        </w:rPr>
-        <w:t>Evaluation</w:t>
-      </w:r>
-      <w:bookmarkEnd w:id="45"/>
-      <w:bookmarkEnd w:id="46"/>
-      <w:bookmarkEnd w:id="47"/>
     </w:p>
     <w:p>
       <w:pPr>
@@ -5840,7 +6396,7 @@
           <w:lang w:val="en-GB"/>
         </w:rPr>
       </w:pPr>
-      <w:bookmarkStart w:id="48" w:name="_Toc102502787"/>
+      <w:bookmarkStart w:id="45" w:name="_Toc102502787"/>
       <w:r>
         <w:rPr>
           <w:lang w:val="en-GB"/>
@@ -5848,9 +6404,9 @@
         <w:lastRenderedPageBreak/>
         <w:t>References</w:t>
       </w:r>
-      <w:bookmarkEnd w:id="48"/>
-    </w:p>
-    <w:bookmarkStart w:id="49" w:name="_Toc192777717"/>
+      <w:bookmarkEnd w:id="45"/>
+    </w:p>
+    <w:bookmarkStart w:id="46" w:name="_Toc192777717"/>
     <w:p>
       <w:pPr>
         <w:pStyle w:val="Bibliography"/>
@@ -5964,17 +6520,17 @@
           <w:lang w:val="en-GB"/>
         </w:rPr>
       </w:pPr>
-      <w:bookmarkStart w:id="50" w:name="_Toc222978613"/>
-      <w:bookmarkStart w:id="51" w:name="_Toc102502788"/>
+      <w:bookmarkStart w:id="47" w:name="_Toc222978613"/>
+      <w:bookmarkStart w:id="48" w:name="_Toc102502788"/>
       <w:r>
         <w:rPr>
           <w:lang w:val="en-GB"/>
         </w:rPr>
         <w:t>Appendices</w:t>
       </w:r>
-      <w:bookmarkEnd w:id="49"/>
-      <w:bookmarkEnd w:id="50"/>
-      <w:bookmarkEnd w:id="51"/>
+      <w:bookmarkEnd w:id="46"/>
+      <w:bookmarkEnd w:id="47"/>
+      <w:bookmarkEnd w:id="48"/>
     </w:p>
     <w:p>
       <w:pPr>
@@ -6562,8 +7118,8 @@
           <w:lang w:val="en-GB"/>
         </w:rPr>
       </w:pPr>
-      <w:bookmarkStart w:id="52" w:name="_Toc222978614"/>
-      <w:bookmarkStart w:id="53" w:name="_Toc102502789"/>
+      <w:bookmarkStart w:id="49" w:name="_Toc222978614"/>
+      <w:bookmarkStart w:id="50" w:name="_Toc102502789"/>
       <w:r>
         <w:rPr>
           <w:lang w:val="en-GB"/>
@@ -6595,8 +7151,8 @@
         </w:rPr>
         <w:t xml:space="preserve"> and Libraries</w:t>
       </w:r>
-      <w:bookmarkEnd w:id="52"/>
-      <w:bookmarkEnd w:id="53"/>
+      <w:bookmarkEnd w:id="49"/>
+      <w:bookmarkEnd w:id="50"/>
     </w:p>
     <w:p>
       <w:pPr>
@@ -7010,7 +7566,7 @@
           <w:lang w:val="en-GB"/>
         </w:rPr>
       </w:pPr>
-      <w:bookmarkStart w:id="54" w:name="_Toc222978615"/>
+      <w:bookmarkStart w:id="51" w:name="_Toc222978615"/>
       <w:r>
         <w:rPr>
           <w:lang w:val="en-GB"/>
@@ -7026,7 +7582,7 @@
           <w:lang w:val="en-GB"/>
         </w:rPr>
       </w:pPr>
-      <w:bookmarkStart w:id="55" w:name="_Toc102502790"/>
+      <w:bookmarkStart w:id="52" w:name="_Toc102502790"/>
       <w:r>
         <w:rPr>
           <w:lang w:val="en-GB"/>
@@ -7034,8 +7590,8 @@
         <w:lastRenderedPageBreak/>
         <w:t>Code Samples</w:t>
       </w:r>
-      <w:bookmarkEnd w:id="54"/>
-      <w:bookmarkEnd w:id="55"/>
+      <w:bookmarkEnd w:id="51"/>
+      <w:bookmarkEnd w:id="52"/>
     </w:p>
     <w:p>
       <w:pPr>
@@ -7395,7 +7951,7 @@
         <w:rPr>
           <w:noProof/>
         </w:rPr>
-        <w:t>16</w:t>
+        <w:t>18</w:t>
       </w:r>
     </w:fldSimple>
   </w:p>
@@ -7909,6 +8465,119 @@
     </w:lvl>
   </w:abstractNum>
   <w:abstractNum w:abstractNumId="5" w15:restartNumberingAfterBreak="0">
+    <w:nsid w:val="14BD5CE6"/>
+    <w:multiLevelType w:val="hybridMultilevel"/>
+    <w:tmpl w:val="B27E323C"/>
+    <w:lvl w:ilvl="0" w:tplc="DDA0E548">
+      <w:start w:val="3"/>
+      <w:numFmt w:val="bullet"/>
+      <w:lvlText w:val="-"/>
+      <w:lvlJc w:val="left"/>
+      <w:pPr>
+        <w:ind w:left="720" w:hanging="360"/>
+      </w:pPr>
+      <w:rPr>
+        <w:rFonts w:ascii="Calibri" w:eastAsiaTheme="minorEastAsia" w:hAnsi="Calibri" w:cs="Calibri" w:hint="default"/>
+      </w:rPr>
+    </w:lvl>
+    <w:lvl w:ilvl="1" w:tplc="04090003" w:tentative="1">
+      <w:start w:val="1"/>
+      <w:numFmt w:val="bullet"/>
+      <w:lvlText w:val="o"/>
+      <w:lvlJc w:val="left"/>
+      <w:pPr>
+        <w:ind w:left="1440" w:hanging="360"/>
+      </w:pPr>
+      <w:rPr>
+        <w:rFonts w:ascii="Courier New" w:hAnsi="Courier New" w:cs="Courier New" w:hint="default"/>
+      </w:rPr>
+    </w:lvl>
+    <w:lvl w:ilvl="2" w:tplc="04090005" w:tentative="1">
+      <w:start w:val="1"/>
+      <w:numFmt w:val="bullet"/>
+      <w:lvlText w:val=""/>
+      <w:lvlJc w:val="left"/>
+      <w:pPr>
+        <w:ind w:left="2160" w:hanging="360"/>
+      </w:pPr>
+      <w:rPr>
+        <w:rFonts w:ascii="Wingdings" w:hAnsi="Wingdings" w:hint="default"/>
+      </w:rPr>
+    </w:lvl>
+    <w:lvl w:ilvl="3" w:tplc="04090001" w:tentative="1">
+      <w:start w:val="1"/>
+      <w:numFmt w:val="bullet"/>
+      <w:lvlText w:val=""/>
+      <w:lvlJc w:val="left"/>
+      <w:pPr>
+        <w:ind w:left="2880" w:hanging="360"/>
+      </w:pPr>
+      <w:rPr>
+        <w:rFonts w:ascii="Symbol" w:hAnsi="Symbol" w:hint="default"/>
+      </w:rPr>
+    </w:lvl>
+    <w:lvl w:ilvl="4" w:tplc="04090003" w:tentative="1">
+      <w:start w:val="1"/>
+      <w:numFmt w:val="bullet"/>
+      <w:lvlText w:val="o"/>
+      <w:lvlJc w:val="left"/>
+      <w:pPr>
+        <w:ind w:left="3600" w:hanging="360"/>
+      </w:pPr>
+      <w:rPr>
+        <w:rFonts w:ascii="Courier New" w:hAnsi="Courier New" w:cs="Courier New" w:hint="default"/>
+      </w:rPr>
+    </w:lvl>
+    <w:lvl w:ilvl="5" w:tplc="04090005" w:tentative="1">
+      <w:start w:val="1"/>
+      <w:numFmt w:val="bullet"/>
+      <w:lvlText w:val=""/>
+      <w:lvlJc w:val="left"/>
+      <w:pPr>
+        <w:ind w:left="4320" w:hanging="360"/>
+      </w:pPr>
+      <w:rPr>
+        <w:rFonts w:ascii="Wingdings" w:hAnsi="Wingdings" w:hint="default"/>
+      </w:rPr>
+    </w:lvl>
+    <w:lvl w:ilvl="6" w:tplc="04090001" w:tentative="1">
+      <w:start w:val="1"/>
+      <w:numFmt w:val="bullet"/>
+      <w:lvlText w:val=""/>
+      <w:lvlJc w:val="left"/>
+      <w:pPr>
+        <w:ind w:left="5040" w:hanging="360"/>
+      </w:pPr>
+      <w:rPr>
+        <w:rFonts w:ascii="Symbol" w:hAnsi="Symbol" w:hint="default"/>
+      </w:rPr>
+    </w:lvl>
+    <w:lvl w:ilvl="7" w:tplc="04090003" w:tentative="1">
+      <w:start w:val="1"/>
+      <w:numFmt w:val="bullet"/>
+      <w:lvlText w:val="o"/>
+      <w:lvlJc w:val="left"/>
+      <w:pPr>
+        <w:ind w:left="5760" w:hanging="360"/>
+      </w:pPr>
+      <w:rPr>
+        <w:rFonts w:ascii="Courier New" w:hAnsi="Courier New" w:cs="Courier New" w:hint="default"/>
+      </w:rPr>
+    </w:lvl>
+    <w:lvl w:ilvl="8" w:tplc="04090005" w:tentative="1">
+      <w:start w:val="1"/>
+      <w:numFmt w:val="bullet"/>
+      <w:lvlText w:val=""/>
+      <w:lvlJc w:val="left"/>
+      <w:pPr>
+        <w:ind w:left="6480" w:hanging="360"/>
+      </w:pPr>
+      <w:rPr>
+        <w:rFonts w:ascii="Wingdings" w:hAnsi="Wingdings" w:hint="default"/>
+      </w:rPr>
+    </w:lvl>
+  </w:abstractNum>
+  <w:abstractNum w:abstractNumId="6" w15:restartNumberingAfterBreak="0">
     <w:nsid w:val="159F3C2A"/>
     <w:multiLevelType w:val="hybridMultilevel"/>
     <w:tmpl w:val="9AE0EE84"/>
@@ -8021,7 +8690,7 @@
       </w:rPr>
     </w:lvl>
   </w:abstractNum>
-  <w:abstractNum w:abstractNumId="6" w15:restartNumberingAfterBreak="0">
+  <w:abstractNum w:abstractNumId="7" w15:restartNumberingAfterBreak="0">
     <w:nsid w:val="18454386"/>
     <w:multiLevelType w:val="multilevel"/>
     <w:tmpl w:val="04090027"/>
@@ -8107,7 +8776,7 @@
       </w:pPr>
     </w:lvl>
   </w:abstractNum>
-  <w:abstractNum w:abstractNumId="7" w15:restartNumberingAfterBreak="0">
+  <w:abstractNum w:abstractNumId="8" w15:restartNumberingAfterBreak="0">
     <w:nsid w:val="1D0C16B7"/>
     <w:multiLevelType w:val="multilevel"/>
     <w:tmpl w:val="FBCC62B8"/>
@@ -8193,7 +8862,7 @@
       </w:pPr>
     </w:lvl>
   </w:abstractNum>
-  <w:abstractNum w:abstractNumId="8" w15:restartNumberingAfterBreak="0">
+  <w:abstractNum w:abstractNumId="9" w15:restartNumberingAfterBreak="0">
     <w:nsid w:val="1DCA03B0"/>
     <w:multiLevelType w:val="multilevel"/>
     <w:tmpl w:val="1E88B584"/>
@@ -8282,7 +8951,7 @@
       </w:pPr>
     </w:lvl>
   </w:abstractNum>
-  <w:abstractNum w:abstractNumId="9" w15:restartNumberingAfterBreak="0">
+  <w:abstractNum w:abstractNumId="10" w15:restartNumberingAfterBreak="0">
     <w:nsid w:val="27C44B05"/>
     <w:multiLevelType w:val="hybridMultilevel"/>
     <w:tmpl w:val="A3B6E6B2"/>
@@ -8395,7 +9064,7 @@
       </w:rPr>
     </w:lvl>
   </w:abstractNum>
-  <w:abstractNum w:abstractNumId="10" w15:restartNumberingAfterBreak="0">
+  <w:abstractNum w:abstractNumId="11" w15:restartNumberingAfterBreak="0">
     <w:nsid w:val="2D7346D7"/>
     <w:multiLevelType w:val="multilevel"/>
     <w:tmpl w:val="F768DC10"/>
@@ -8481,7 +9150,7 @@
       </w:pPr>
     </w:lvl>
   </w:abstractNum>
-  <w:abstractNum w:abstractNumId="11" w15:restartNumberingAfterBreak="0">
+  <w:abstractNum w:abstractNumId="12" w15:restartNumberingAfterBreak="0">
     <w:nsid w:val="30421224"/>
     <w:multiLevelType w:val="hybridMultilevel"/>
     <w:tmpl w:val="4D0C474A"/>
@@ -8594,7 +9263,7 @@
       </w:rPr>
     </w:lvl>
   </w:abstractNum>
-  <w:abstractNum w:abstractNumId="12" w15:restartNumberingAfterBreak="0">
+  <w:abstractNum w:abstractNumId="13" w15:restartNumberingAfterBreak="0">
     <w:nsid w:val="32D83DBC"/>
     <w:multiLevelType w:val="multilevel"/>
     <w:tmpl w:val="C8FE7418"/>
@@ -8680,7 +9349,7 @@
       </w:pPr>
     </w:lvl>
   </w:abstractNum>
-  <w:abstractNum w:abstractNumId="13" w15:restartNumberingAfterBreak="0">
+  <w:abstractNum w:abstractNumId="14" w15:restartNumberingAfterBreak="0">
     <w:nsid w:val="34915857"/>
     <w:multiLevelType w:val="multilevel"/>
     <w:tmpl w:val="51129CBA"/>
@@ -8793,7 +9462,7 @@
       </w:rPr>
     </w:lvl>
   </w:abstractNum>
-  <w:abstractNum w:abstractNumId="14" w15:restartNumberingAfterBreak="0">
+  <w:abstractNum w:abstractNumId="15" w15:restartNumberingAfterBreak="0">
     <w:nsid w:val="35954688"/>
     <w:multiLevelType w:val="multilevel"/>
     <w:tmpl w:val="F768DC10"/>
@@ -8879,7 +9548,7 @@
       </w:pPr>
     </w:lvl>
   </w:abstractNum>
-  <w:abstractNum w:abstractNumId="15" w15:restartNumberingAfterBreak="0">
+  <w:abstractNum w:abstractNumId="16" w15:restartNumberingAfterBreak="0">
     <w:nsid w:val="35D327D3"/>
     <w:multiLevelType w:val="multilevel"/>
     <w:tmpl w:val="EF2CF0F8"/>
@@ -8992,7 +9661,7 @@
       </w:pPr>
     </w:lvl>
   </w:abstractNum>
-  <w:abstractNum w:abstractNumId="16" w15:restartNumberingAfterBreak="0">
+  <w:abstractNum w:abstractNumId="17" w15:restartNumberingAfterBreak="0">
     <w:nsid w:val="36C02AE0"/>
     <w:multiLevelType w:val="hybridMultilevel"/>
     <w:tmpl w:val="089A5720"/>
@@ -9081,7 +9750,121 @@
       </w:pPr>
     </w:lvl>
   </w:abstractNum>
-  <w:abstractNum w:abstractNumId="17" w15:restartNumberingAfterBreak="0">
+  <w:abstractNum w:abstractNumId="18" w15:restartNumberingAfterBreak="0">
+    <w:nsid w:val="389A3311"/>
+    <w:multiLevelType w:val="hybridMultilevel"/>
+    <w:tmpl w:val="433CE48E"/>
+    <w:lvl w:ilvl="0" w:tplc="A05EDB26">
+      <w:start w:val="3"/>
+      <w:numFmt w:val="bullet"/>
+      <w:lvlText w:val="-"/>
+      <w:lvlJc w:val="left"/>
+      <w:pPr>
+        <w:ind w:left="501" w:hanging="360"/>
+      </w:pPr>
+      <w:rPr>
+        <w:rFonts w:ascii="Calibri" w:eastAsiaTheme="minorEastAsia" w:hAnsi="Calibri" w:cs="Calibri" w:hint="default"/>
+        <w:color w:val="000000" w:themeColor="text1"/>
+      </w:rPr>
+    </w:lvl>
+    <w:lvl w:ilvl="1" w:tplc="04090003" w:tentative="1">
+      <w:start w:val="1"/>
+      <w:numFmt w:val="bullet"/>
+      <w:lvlText w:val="o"/>
+      <w:lvlJc w:val="left"/>
+      <w:pPr>
+        <w:ind w:left="1440" w:hanging="360"/>
+      </w:pPr>
+      <w:rPr>
+        <w:rFonts w:ascii="Courier New" w:hAnsi="Courier New" w:cs="Courier New" w:hint="default"/>
+      </w:rPr>
+    </w:lvl>
+    <w:lvl w:ilvl="2" w:tplc="04090005" w:tentative="1">
+      <w:start w:val="1"/>
+      <w:numFmt w:val="bullet"/>
+      <w:lvlText w:val=""/>
+      <w:lvlJc w:val="left"/>
+      <w:pPr>
+        <w:ind w:left="2160" w:hanging="360"/>
+      </w:pPr>
+      <w:rPr>
+        <w:rFonts w:ascii="Wingdings" w:hAnsi="Wingdings" w:hint="default"/>
+      </w:rPr>
+    </w:lvl>
+    <w:lvl w:ilvl="3" w:tplc="04090001" w:tentative="1">
+      <w:start w:val="1"/>
+      <w:numFmt w:val="bullet"/>
+      <w:lvlText w:val=""/>
+      <w:lvlJc w:val="left"/>
+      <w:pPr>
+        <w:ind w:left="2880" w:hanging="360"/>
+      </w:pPr>
+      <w:rPr>
+        <w:rFonts w:ascii="Symbol" w:hAnsi="Symbol" w:hint="default"/>
+      </w:rPr>
+    </w:lvl>
+    <w:lvl w:ilvl="4" w:tplc="04090003" w:tentative="1">
+      <w:start w:val="1"/>
+      <w:numFmt w:val="bullet"/>
+      <w:lvlText w:val="o"/>
+      <w:lvlJc w:val="left"/>
+      <w:pPr>
+        <w:ind w:left="3600" w:hanging="360"/>
+      </w:pPr>
+      <w:rPr>
+        <w:rFonts w:ascii="Courier New" w:hAnsi="Courier New" w:cs="Courier New" w:hint="default"/>
+      </w:rPr>
+    </w:lvl>
+    <w:lvl w:ilvl="5" w:tplc="04090005" w:tentative="1">
+      <w:start w:val="1"/>
+      <w:numFmt w:val="bullet"/>
+      <w:lvlText w:val=""/>
+      <w:lvlJc w:val="left"/>
+      <w:pPr>
+        <w:ind w:left="4320" w:hanging="360"/>
+      </w:pPr>
+      <w:rPr>
+        <w:rFonts w:ascii="Wingdings" w:hAnsi="Wingdings" w:hint="default"/>
+      </w:rPr>
+    </w:lvl>
+    <w:lvl w:ilvl="6" w:tplc="04090001" w:tentative="1">
+      <w:start w:val="1"/>
+      <w:numFmt w:val="bullet"/>
+      <w:lvlText w:val=""/>
+      <w:lvlJc w:val="left"/>
+      <w:pPr>
+        <w:ind w:left="5040" w:hanging="360"/>
+      </w:pPr>
+      <w:rPr>
+        <w:rFonts w:ascii="Symbol" w:hAnsi="Symbol" w:hint="default"/>
+      </w:rPr>
+    </w:lvl>
+    <w:lvl w:ilvl="7" w:tplc="04090003" w:tentative="1">
+      <w:start w:val="1"/>
+      <w:numFmt w:val="bullet"/>
+      <w:lvlText w:val="o"/>
+      <w:lvlJc w:val="left"/>
+      <w:pPr>
+        <w:ind w:left="5760" w:hanging="360"/>
+      </w:pPr>
+      <w:rPr>
+        <w:rFonts w:ascii="Courier New" w:hAnsi="Courier New" w:cs="Courier New" w:hint="default"/>
+      </w:rPr>
+    </w:lvl>
+    <w:lvl w:ilvl="8" w:tplc="04090005" w:tentative="1">
+      <w:start w:val="1"/>
+      <w:numFmt w:val="bullet"/>
+      <w:lvlText w:val=""/>
+      <w:lvlJc w:val="left"/>
+      <w:pPr>
+        <w:ind w:left="6480" w:hanging="360"/>
+      </w:pPr>
+      <w:rPr>
+        <w:rFonts w:ascii="Wingdings" w:hAnsi="Wingdings" w:hint="default"/>
+      </w:rPr>
+    </w:lvl>
+  </w:abstractNum>
+  <w:abstractNum w:abstractNumId="19" w15:restartNumberingAfterBreak="0">
     <w:nsid w:val="3FC52D5D"/>
     <w:multiLevelType w:val="multilevel"/>
     <w:tmpl w:val="F768DC10"/>
@@ -9167,7 +9950,7 @@
       </w:pPr>
     </w:lvl>
   </w:abstractNum>
-  <w:abstractNum w:abstractNumId="18" w15:restartNumberingAfterBreak="0">
+  <w:abstractNum w:abstractNumId="20" w15:restartNumberingAfterBreak="0">
     <w:nsid w:val="4BFC4C3E"/>
     <w:multiLevelType w:val="multilevel"/>
     <w:tmpl w:val="0409001F"/>
@@ -9280,7 +10063,7 @@
       </w:rPr>
     </w:lvl>
   </w:abstractNum>
-  <w:abstractNum w:abstractNumId="19" w15:restartNumberingAfterBreak="0">
+  <w:abstractNum w:abstractNumId="21" w15:restartNumberingAfterBreak="0">
     <w:nsid w:val="5009377A"/>
     <w:multiLevelType w:val="multilevel"/>
     <w:tmpl w:val="51129CBA"/>
@@ -9393,7 +10176,7 @@
       </w:rPr>
     </w:lvl>
   </w:abstractNum>
-  <w:abstractNum w:abstractNumId="20" w15:restartNumberingAfterBreak="0">
+  <w:abstractNum w:abstractNumId="22" w15:restartNumberingAfterBreak="0">
     <w:nsid w:val="504106EE"/>
     <w:multiLevelType w:val="multilevel"/>
     <w:tmpl w:val="1AFC8C08"/>
@@ -9479,7 +10262,7 @@
       </w:pPr>
     </w:lvl>
   </w:abstractNum>
-  <w:abstractNum w:abstractNumId="21" w15:restartNumberingAfterBreak="0">
+  <w:abstractNum w:abstractNumId="23" w15:restartNumberingAfterBreak="0">
     <w:nsid w:val="55560685"/>
     <w:multiLevelType w:val="multilevel"/>
     <w:tmpl w:val="214A885A"/>
@@ -9592,7 +10375,7 @@
       </w:rPr>
     </w:lvl>
   </w:abstractNum>
-  <w:abstractNum w:abstractNumId="22" w15:restartNumberingAfterBreak="0">
+  <w:abstractNum w:abstractNumId="24" w15:restartNumberingAfterBreak="0">
     <w:nsid w:val="55793AA8"/>
     <w:multiLevelType w:val="multilevel"/>
     <w:tmpl w:val="AEBCD772"/>
@@ -9678,7 +10461,7 @@
       </w:pPr>
     </w:lvl>
   </w:abstractNum>
-  <w:abstractNum w:abstractNumId="23" w15:restartNumberingAfterBreak="0">
+  <w:abstractNum w:abstractNumId="25" w15:restartNumberingAfterBreak="0">
     <w:nsid w:val="684B6457"/>
     <w:multiLevelType w:val="hybridMultilevel"/>
     <w:tmpl w:val="54083268"/>
@@ -9767,7 +10550,7 @@
       </w:pPr>
     </w:lvl>
   </w:abstractNum>
-  <w:abstractNum w:abstractNumId="24" w15:restartNumberingAfterBreak="0">
+  <w:abstractNum w:abstractNumId="26" w15:restartNumberingAfterBreak="0">
     <w:nsid w:val="6C2508DA"/>
     <w:multiLevelType w:val="hybridMultilevel"/>
     <w:tmpl w:val="6E9494A4"/>
@@ -9880,7 +10663,7 @@
       </w:rPr>
     </w:lvl>
   </w:abstractNum>
-  <w:abstractNum w:abstractNumId="25" w15:restartNumberingAfterBreak="0">
+  <w:abstractNum w:abstractNumId="27" w15:restartNumberingAfterBreak="0">
     <w:nsid w:val="6D21520E"/>
     <w:multiLevelType w:val="hybridMultilevel"/>
     <w:tmpl w:val="3A46DEBA"/>
@@ -9993,7 +10776,7 @@
       </w:rPr>
     </w:lvl>
   </w:abstractNum>
-  <w:abstractNum w:abstractNumId="26" w15:restartNumberingAfterBreak="0">
+  <w:abstractNum w:abstractNumId="28" w15:restartNumberingAfterBreak="0">
     <w:nsid w:val="71E82B1E"/>
     <w:multiLevelType w:val="multilevel"/>
     <w:tmpl w:val="F51AAD14"/>
@@ -10107,7 +10890,7 @@
       </w:rPr>
     </w:lvl>
   </w:abstractNum>
-  <w:abstractNum w:abstractNumId="27" w15:restartNumberingAfterBreak="0">
+  <w:abstractNum w:abstractNumId="29" w15:restartNumberingAfterBreak="0">
     <w:nsid w:val="75FB680B"/>
     <w:multiLevelType w:val="multilevel"/>
     <w:tmpl w:val="F768DC10"/>
@@ -10193,7 +10976,7 @@
       </w:pPr>
     </w:lvl>
   </w:abstractNum>
-  <w:abstractNum w:abstractNumId="28" w15:restartNumberingAfterBreak="0">
+  <w:abstractNum w:abstractNumId="30" w15:restartNumberingAfterBreak="0">
     <w:nsid w:val="7B9267A6"/>
     <w:multiLevelType w:val="multilevel"/>
     <w:tmpl w:val="F768DC10"/>
@@ -10279,7 +11062,7 @@
       </w:pPr>
     </w:lvl>
   </w:abstractNum>
-  <w:abstractNum w:abstractNumId="29" w15:restartNumberingAfterBreak="0">
+  <w:abstractNum w:abstractNumId="31" w15:restartNumberingAfterBreak="0">
     <w:nsid w:val="7BB76851"/>
     <w:multiLevelType w:val="multilevel"/>
     <w:tmpl w:val="0409001F"/>
@@ -10393,13 +11176,13 @@
     </w:lvl>
   </w:abstractNum>
   <w:num w:numId="1" w16cid:durableId="1370834653">
-    <w:abstractNumId w:val="16"/>
+    <w:abstractNumId w:val="17"/>
   </w:num>
   <w:num w:numId="2" w16cid:durableId="901021257">
-    <w:abstractNumId w:val="8"/>
+    <w:abstractNumId w:val="9"/>
   </w:num>
   <w:num w:numId="3" w16cid:durableId="2105177269">
-    <w:abstractNumId w:val="23"/>
+    <w:abstractNumId w:val="25"/>
   </w:num>
   <w:num w:numId="4" w16cid:durableId="916135236">
     <w:abstractNumId w:val="3"/>
@@ -10408,40 +11191,40 @@
     <w:abstractNumId w:val="0"/>
   </w:num>
   <w:num w:numId="6" w16cid:durableId="98063417">
-    <w:abstractNumId w:val="9"/>
+    <w:abstractNumId w:val="10"/>
   </w:num>
   <w:num w:numId="7" w16cid:durableId="368990262">
-    <w:abstractNumId w:val="14"/>
+    <w:abstractNumId w:val="15"/>
   </w:num>
   <w:num w:numId="8" w16cid:durableId="1775856436">
-    <w:abstractNumId w:val="5"/>
+    <w:abstractNumId w:val="6"/>
   </w:num>
   <w:num w:numId="9" w16cid:durableId="651178940">
-    <w:abstractNumId w:val="27"/>
+    <w:abstractNumId w:val="29"/>
   </w:num>
   <w:num w:numId="10" w16cid:durableId="1562328042">
-    <w:abstractNumId w:val="28"/>
+    <w:abstractNumId w:val="30"/>
   </w:num>
   <w:num w:numId="11" w16cid:durableId="1922451449">
-    <w:abstractNumId w:val="17"/>
+    <w:abstractNumId w:val="19"/>
   </w:num>
   <w:num w:numId="12" w16cid:durableId="274364955">
     <w:abstractNumId w:val="2"/>
   </w:num>
   <w:num w:numId="13" w16cid:durableId="1600067304">
-    <w:abstractNumId w:val="10"/>
+    <w:abstractNumId w:val="11"/>
   </w:num>
   <w:num w:numId="14" w16cid:durableId="1362121301">
-    <w:abstractNumId w:val="18"/>
+    <w:abstractNumId w:val="20"/>
   </w:num>
   <w:num w:numId="15" w16cid:durableId="834416305">
-    <w:abstractNumId w:val="6"/>
+    <w:abstractNumId w:val="7"/>
   </w:num>
   <w:num w:numId="16" w16cid:durableId="1633947688">
-    <w:abstractNumId w:val="13"/>
+    <w:abstractNumId w:val="14"/>
   </w:num>
   <w:num w:numId="17" w16cid:durableId="1870217740">
-    <w:abstractNumId w:val="18"/>
+    <w:abstractNumId w:val="20"/>
     <w:lvlOverride w:ilvl="0">
       <w:startOverride w:val="1"/>
     </w:lvlOverride>
@@ -10471,46 +11254,52 @@
     </w:lvlOverride>
   </w:num>
   <w:num w:numId="18" w16cid:durableId="1384016943">
-    <w:abstractNumId w:val="11"/>
+    <w:abstractNumId w:val="12"/>
   </w:num>
   <w:num w:numId="19" w16cid:durableId="613681603">
-    <w:abstractNumId w:val="25"/>
+    <w:abstractNumId w:val="27"/>
   </w:num>
   <w:num w:numId="20" w16cid:durableId="715856567">
-    <w:abstractNumId w:val="19"/>
+    <w:abstractNumId w:val="21"/>
   </w:num>
   <w:num w:numId="21" w16cid:durableId="1477188442">
+    <w:abstractNumId w:val="24"/>
+  </w:num>
+  <w:num w:numId="22" w16cid:durableId="162941929">
+    <w:abstractNumId w:val="28"/>
+  </w:num>
+  <w:num w:numId="23" w16cid:durableId="1671759296">
     <w:abstractNumId w:val="22"/>
   </w:num>
-  <w:num w:numId="22" w16cid:durableId="162941929">
-    <w:abstractNumId w:val="26"/>
-  </w:num>
-  <w:num w:numId="23" w16cid:durableId="1671759296">
-    <w:abstractNumId w:val="20"/>
-  </w:num>
   <w:num w:numId="24" w16cid:durableId="1248540435">
-    <w:abstractNumId w:val="7"/>
+    <w:abstractNumId w:val="8"/>
   </w:num>
   <w:num w:numId="25" w16cid:durableId="449470963">
-    <w:abstractNumId w:val="29"/>
+    <w:abstractNumId w:val="31"/>
   </w:num>
   <w:num w:numId="26" w16cid:durableId="1310205989">
-    <w:abstractNumId w:val="12"/>
+    <w:abstractNumId w:val="13"/>
   </w:num>
   <w:num w:numId="27" w16cid:durableId="643774954">
     <w:abstractNumId w:val="4"/>
   </w:num>
   <w:num w:numId="28" w16cid:durableId="1628395758">
-    <w:abstractNumId w:val="21"/>
+    <w:abstractNumId w:val="23"/>
   </w:num>
   <w:num w:numId="29" w16cid:durableId="1755971670">
-    <w:abstractNumId w:val="15"/>
+    <w:abstractNumId w:val="16"/>
   </w:num>
   <w:num w:numId="30" w16cid:durableId="1404058640">
     <w:abstractNumId w:val="1"/>
   </w:num>
   <w:num w:numId="31" w16cid:durableId="1507669748">
-    <w:abstractNumId w:val="24"/>
+    <w:abstractNumId w:val="26"/>
+  </w:num>
+  <w:num w:numId="32" w16cid:durableId="299266355">
+    <w:abstractNumId w:val="5"/>
+  </w:num>
+  <w:num w:numId="33" w16cid:durableId="1956521673">
+    <w:abstractNumId w:val="18"/>
   </w:num>
 </w:numbering>
 </file>

</xml_diff>